<commit_message>
apresentacao e inicio de projeto
</commit_message>
<xml_diff>
--- a/Documentos/PI-DocumentoEspecificacao.docx
+++ b/Documentos/PI-DocumentoEspecificacao.docx
@@ -2473,47 +2473,173 @@
           <w:color w:val="0D0D0D"/>
           <w:shd w:val="clear" w:color="auto" w:fill="FFFFFF"/>
         </w:rPr>
-        <w:t>Este documento tem o objetivo de apresentar os principais requisitos da Plataforma de Apoio à Saúde Mental</w:t>
-      </w:r>
+        <w:t>Este documento tem o objetivo de apresentar os principais requisitos da Plataforma de Apoio à Saúde Mental. O site foi feito para fornecer suporte emocional, informações educativas sobre saúde mental. Depois disso, explicaremos o que a plataforma precisa fazer e o que ela deve ter para funcionar bem.</w:t>
+      </w:r>
+    </w:p>
+    <w:p>
+      <w:pPr>
+        <w:pStyle w:val="Ttulo1"/>
+        <w:spacing w:line="360" w:lineRule="auto"/>
+        <w:jc w:val="both"/>
+        <w:rPr>
+          <w:rFonts w:ascii="Arial" w:hAnsi="Arial" w:cs="Arial"/>
+        </w:rPr>
+      </w:pPr>
+      <w:bookmarkStart w:id="1" w:name="_Toc162623439"/>
+      <w:r>
+        <w:rPr>
+          <w:rFonts w:ascii="Arial" w:hAnsi="Arial" w:cs="Arial"/>
+        </w:rPr>
+        <w:t xml:space="preserve">2. </w:t>
+      </w:r>
+      <w:r>
+        <w:rPr>
+          <w:rFonts w:ascii="Arial" w:hAnsi="Arial" w:cs="Arial"/>
+        </w:rPr>
+        <w:t>VISÃO GERAL</w:t>
+      </w:r>
+      <w:bookmarkEnd w:id="1"/>
+    </w:p>
+    <w:p>
+      <w:pPr>
+        <w:spacing w:line="360" w:lineRule="auto"/>
+        <w:jc w:val="both"/>
+        <w:rPr>
+          <w:rFonts w:ascii="Arial" w:hAnsi="Arial" w:cs="Arial"/>
+        </w:rPr>
+      </w:pPr>
+    </w:p>
+    <w:p>
+      <w:pPr>
+        <w:spacing w:line="360" w:lineRule="auto"/>
+        <w:jc w:val="both"/>
+        <w:rPr>
+          <w:rFonts w:ascii="Arial" w:hAnsi="Arial" w:cs="Arial"/>
+        </w:rPr>
+      </w:pPr>
       <w:r>
         <w:rPr>
           <w:rFonts w:ascii="Arial" w:hAnsi="Arial" w:cs="Arial"/>
           <w:color w:val="0D0D0D"/>
           <w:shd w:val="clear" w:color="auto" w:fill="FFFFFF"/>
         </w:rPr>
+        <w:t>A Plataforma de Apoio à Saúde Mental busca ser um recurso abrangente e acessível para indivíduos que buscam cuidar de sua saúde mental e emocional. Nosso objetivo é criar um ambiente seguro e acolhedor, onde os usuários possam encontrar informações educativas, suporte emocional, materiais de autoajuda e acesso a profissionais de saúde mental qualificados</w:t>
+      </w:r>
+      <w:r>
+        <w:rPr>
+          <w:rFonts w:ascii="Arial" w:hAnsi="Arial" w:cs="Arial"/>
+        </w:rPr>
         <w:t>.</w:t>
       </w:r>
-      <w:r>
+    </w:p>
+    <w:p>
+      <w:pPr>
+        <w:spacing w:line="360" w:lineRule="auto"/>
+        <w:jc w:val="both"/>
+        <w:rPr>
+          <w:rFonts w:ascii="Arial" w:hAnsi="Arial" w:cs="Arial"/>
+        </w:rPr>
+      </w:pPr>
+    </w:p>
+    <w:p>
+      <w:pPr>
+        <w:pStyle w:val="Ttulo1"/>
+        <w:spacing w:line="360" w:lineRule="auto"/>
+        <w:jc w:val="both"/>
+        <w:rPr>
+          <w:rFonts w:ascii="Arial" w:hAnsi="Arial" w:cs="Arial"/>
+        </w:rPr>
+      </w:pPr>
+      <w:bookmarkStart w:id="2" w:name="_Toc162623440"/>
+      <w:r>
+        <w:rPr>
+          <w:rFonts w:ascii="Arial" w:hAnsi="Arial" w:cs="Arial"/>
+        </w:rPr>
+        <w:t>2.1. O Projeto e a contribuição à comunidade</w:t>
+      </w:r>
+      <w:bookmarkEnd w:id="2"/>
+    </w:p>
+    <w:p>
+      <w:pPr>
+        <w:spacing w:line="360" w:lineRule="auto"/>
+        <w:jc w:val="both"/>
+        <w:rPr>
+          <w:rFonts w:ascii="Arial" w:hAnsi="Arial" w:cs="Arial"/>
+        </w:rPr>
+      </w:pPr>
+    </w:p>
+    <w:p>
+      <w:pPr>
+        <w:spacing w:line="360" w:lineRule="auto"/>
+        <w:jc w:val="both"/>
         <w:rPr>
           <w:rFonts w:ascii="Arial" w:hAnsi="Arial" w:cs="Arial"/>
           <w:color w:val="0D0D0D"/>
           <w:shd w:val="clear" w:color="auto" w:fill="FFFFFF"/>
         </w:rPr>
-        <w:t xml:space="preserve"> O site foi feito para </w:t>
-      </w:r>
+      </w:pPr>
       <w:r>
         <w:rPr>
           <w:rFonts w:ascii="Arial" w:hAnsi="Arial" w:cs="Arial"/>
           <w:color w:val="0D0D0D"/>
           <w:shd w:val="clear" w:color="auto" w:fill="FFFFFF"/>
         </w:rPr>
-        <w:t>fornecer suporte emocional</w:t>
-      </w:r>
-      <w:r>
+        <w:t>A Plataforma de Apoio à Saúde Mental é um projeto que visa fornecer suporte, educação e acesso a recursos para indivíduos enfrentando desafios emocionais. Além de oferecer informações educativas e conexão com profissionais de saúde mental, estamos empenhados em promover a conscientização sobre saúde mental, garantir acessibilidade e inclusão, e continuar aprimorando nossos serviços com base no feedback dos usuários e pesquisa contínua. Nosso objetivo é criar um impacto positivo na vida das pessoas, capacitando-as a promover sua saúde mental e bem-estar emocional</w:t>
+      </w:r>
+    </w:p>
+    <w:p>
+      <w:pPr>
+        <w:spacing w:line="360" w:lineRule="auto"/>
+        <w:jc w:val="both"/>
+        <w:rPr>
+          <w:rFonts w:ascii="Arial" w:hAnsi="Arial" w:cs="Arial"/>
+        </w:rPr>
+      </w:pPr>
+    </w:p>
+    <w:p>
+      <w:pPr>
+        <w:pStyle w:val="Ttulo1"/>
+        <w:spacing w:line="360" w:lineRule="auto"/>
+        <w:jc w:val="both"/>
+        <w:rPr>
+          <w:rFonts w:ascii="Arial" w:hAnsi="Arial" w:cs="Arial"/>
+        </w:rPr>
+      </w:pPr>
+      <w:bookmarkStart w:id="3" w:name="_Toc162623441"/>
+      <w:r>
+        <w:rPr>
+          <w:rFonts w:ascii="Arial" w:hAnsi="Arial" w:cs="Arial"/>
+        </w:rPr>
+        <w:t>2.2. ESG e as ODS contempladas no projeto</w:t>
+      </w:r>
+      <w:bookmarkEnd w:id="3"/>
+    </w:p>
+    <w:p>
+      <w:pPr>
+        <w:spacing w:line="360" w:lineRule="auto"/>
+        <w:jc w:val="both"/>
+        <w:rPr>
+          <w:rFonts w:ascii="Arial" w:hAnsi="Arial" w:cs="Arial"/>
+        </w:rPr>
+      </w:pPr>
+    </w:p>
+    <w:p>
+      <w:pPr>
+        <w:spacing w:line="360" w:lineRule="auto"/>
+        <w:jc w:val="both"/>
         <w:rPr>
           <w:rFonts w:ascii="Arial" w:hAnsi="Arial" w:cs="Arial"/>
           <w:color w:val="0D0D0D"/>
           <w:shd w:val="clear" w:color="auto" w:fill="FFFFFF"/>
         </w:rPr>
-        <w:t xml:space="preserve">, </w:t>
-      </w:r>
+      </w:pPr>
       <w:r>
         <w:rPr>
           <w:rFonts w:ascii="Arial" w:hAnsi="Arial" w:cs="Arial"/>
           <w:color w:val="0D0D0D"/>
           <w:shd w:val="clear" w:color="auto" w:fill="FFFFFF"/>
         </w:rPr>
-        <w:t>informações educativas sobre saúde mental</w:t>
+        <w:t xml:space="preserve">O projeto da Plataforma de Apoio à Saúde Mental está alinhado com vários aspectos de Sustentabilidade Corporativa e Objetivos de Desenvolvimento Sustentável (ODS) estabelecidos pela Organização das Nações Unidas (ONU). </w:t>
       </w:r>
       <w:r>
         <w:rPr>
@@ -2521,213 +2647,31 @@
           <w:color w:val="0D0D0D"/>
           <w:shd w:val="clear" w:color="auto" w:fill="FFFFFF"/>
         </w:rPr>
-        <w:t>. Depois disso, explicaremos o que a plataforma precisa fazer e o que ela deve ter para funcionar bem.</w:t>
-      </w:r>
-    </w:p>
-    <w:p>
-      <w:pPr>
-        <w:pStyle w:val="Ttulo1"/>
-        <w:spacing w:line="360" w:lineRule="auto"/>
-        <w:jc w:val="both"/>
-        <w:rPr>
-          <w:rFonts w:ascii="Arial" w:hAnsi="Arial" w:cs="Arial"/>
-        </w:rPr>
-      </w:pPr>
-      <w:bookmarkStart w:id="1" w:name="_Toc162623439"/>
-      <w:r>
-        <w:rPr>
-          <w:rFonts w:ascii="Arial" w:hAnsi="Arial" w:cs="Arial"/>
-        </w:rPr>
-        <w:t xml:space="preserve">2. </w:t>
-      </w:r>
-      <w:r>
-        <w:rPr>
-          <w:rFonts w:ascii="Arial" w:hAnsi="Arial" w:cs="Arial"/>
-        </w:rPr>
-        <w:t>VISÃO GERAL</w:t>
-      </w:r>
-      <w:bookmarkEnd w:id="1"/>
-    </w:p>
-    <w:p>
-      <w:pPr>
-        <w:spacing w:line="360" w:lineRule="auto"/>
-        <w:jc w:val="both"/>
-        <w:rPr>
-          <w:rFonts w:ascii="Arial" w:hAnsi="Arial" w:cs="Arial"/>
-        </w:rPr>
-      </w:pPr>
-    </w:p>
-    <w:p>
-      <w:pPr>
-        <w:spacing w:line="360" w:lineRule="auto"/>
-        <w:jc w:val="both"/>
-        <w:rPr>
-          <w:rFonts w:ascii="Arial" w:hAnsi="Arial" w:cs="Arial"/>
-        </w:rPr>
-      </w:pPr>
+        <w:t>Apoiando e contribuindo com a</w:t>
+      </w:r>
       <w:r>
         <w:rPr>
           <w:rFonts w:ascii="Arial" w:hAnsi="Arial" w:cs="Arial"/>
           <w:color w:val="0D0D0D"/>
           <w:shd w:val="clear" w:color="auto" w:fill="FFFFFF"/>
         </w:rPr>
-        <w:t>A Plataforma de Apoio à Saúde Mental busca ser um recurso abrangente e acessível para indivíduos que buscam cuidar de sua saúde mental e emocional. Nosso objetivo é criar um ambiente seguro e acolhedor, onde os usuários possam encontrar informações educativas, suporte emocional, materiais de autoajuda e acesso a profissionais de saúde mental qualificados</w:t>
-      </w:r>
-      <w:r>
-        <w:rPr>
-          <w:rFonts w:ascii="Arial" w:hAnsi="Arial" w:cs="Arial"/>
-        </w:rPr>
-        <w:t>.</w:t>
-      </w:r>
-    </w:p>
-    <w:p>
-      <w:pPr>
-        <w:spacing w:line="360" w:lineRule="auto"/>
-        <w:jc w:val="both"/>
-        <w:rPr>
-          <w:rFonts w:ascii="Arial" w:hAnsi="Arial" w:cs="Arial"/>
-        </w:rPr>
-      </w:pPr>
-    </w:p>
-    <w:p>
-      <w:pPr>
-        <w:pStyle w:val="Ttulo1"/>
-        <w:spacing w:line="360" w:lineRule="auto"/>
-        <w:jc w:val="both"/>
-        <w:rPr>
-          <w:rFonts w:ascii="Arial" w:hAnsi="Arial" w:cs="Arial"/>
-        </w:rPr>
-      </w:pPr>
-      <w:bookmarkStart w:id="2" w:name="_Toc162623440"/>
-      <w:r>
-        <w:rPr>
-          <w:rFonts w:ascii="Arial" w:hAnsi="Arial" w:cs="Arial"/>
-        </w:rPr>
-        <w:t>2.1. O Projeto e a contribuição à comunidade</w:t>
-      </w:r>
-      <w:bookmarkEnd w:id="2"/>
-    </w:p>
-    <w:p>
-      <w:pPr>
-        <w:spacing w:line="360" w:lineRule="auto"/>
-        <w:jc w:val="both"/>
-        <w:rPr>
-          <w:rFonts w:ascii="Arial" w:hAnsi="Arial" w:cs="Arial"/>
-        </w:rPr>
-      </w:pPr>
-    </w:p>
-    <w:p>
-      <w:pPr>
-        <w:spacing w:line="360" w:lineRule="auto"/>
-        <w:jc w:val="both"/>
+        <w:t xml:space="preserve"> </w:t>
+      </w:r>
+      <w:r>
         <w:rPr>
           <w:rFonts w:ascii="Arial" w:hAnsi="Arial" w:cs="Arial"/>
           <w:color w:val="0D0D0D"/>
           <w:shd w:val="clear" w:color="auto" w:fill="FFFFFF"/>
         </w:rPr>
-      </w:pPr>
+        <w:t>ODS</w:t>
+      </w:r>
       <w:r>
         <w:rPr>
           <w:rFonts w:ascii="Arial" w:hAnsi="Arial" w:cs="Arial"/>
           <w:color w:val="0D0D0D"/>
           <w:shd w:val="clear" w:color="auto" w:fill="FFFFFF"/>
         </w:rPr>
-        <w:t>A Plataforma de Apoio à Saúde Mental é um projeto que visa fornecer suporte, educação e acesso a recursos para indivíduos enfrentando desafios emocionais. Além de oferecer informações educativas e conexão com profissionais de saúde mental, estamos empenhados em promover a conscientização sobre saúde mental, garantir acessibilidade e inclusão, e continuar aprimorando nossos serviços com base no feedback dos usuários e pesquisa contínua. Nosso objetivo é criar um impacto positivo na vida das pessoas, capacitando-as a promover sua saúde mental e bem-estar emocional</w:t>
-      </w:r>
-    </w:p>
-    <w:p>
-      <w:pPr>
-        <w:spacing w:line="360" w:lineRule="auto"/>
-        <w:jc w:val="both"/>
-        <w:rPr>
-          <w:rFonts w:ascii="Arial" w:hAnsi="Arial" w:cs="Arial"/>
-        </w:rPr>
-      </w:pPr>
-    </w:p>
-    <w:p>
-      <w:pPr>
-        <w:pStyle w:val="Ttulo1"/>
-        <w:spacing w:line="360" w:lineRule="auto"/>
-        <w:jc w:val="both"/>
-        <w:rPr>
-          <w:rFonts w:ascii="Arial" w:hAnsi="Arial" w:cs="Arial"/>
-        </w:rPr>
-      </w:pPr>
-      <w:bookmarkStart w:id="3" w:name="_Toc162623441"/>
-      <w:r>
-        <w:rPr>
-          <w:rFonts w:ascii="Arial" w:hAnsi="Arial" w:cs="Arial"/>
-        </w:rPr>
-        <w:t>2.2. ESG e as ODS contempladas no projeto</w:t>
-      </w:r>
-      <w:bookmarkEnd w:id="3"/>
-    </w:p>
-    <w:p>
-      <w:pPr>
-        <w:spacing w:line="360" w:lineRule="auto"/>
-        <w:jc w:val="both"/>
-        <w:rPr>
-          <w:rFonts w:ascii="Arial" w:hAnsi="Arial" w:cs="Arial"/>
-        </w:rPr>
-      </w:pPr>
-    </w:p>
-    <w:p>
-      <w:pPr>
-        <w:spacing w:line="360" w:lineRule="auto"/>
-        <w:jc w:val="both"/>
-        <w:rPr>
-          <w:rFonts w:ascii="Arial" w:hAnsi="Arial" w:cs="Arial"/>
-          <w:color w:val="0D0D0D"/>
-          <w:shd w:val="clear" w:color="auto" w:fill="FFFFFF"/>
-        </w:rPr>
-      </w:pPr>
-      <w:r>
-        <w:rPr>
-          <w:rFonts w:ascii="Arial" w:hAnsi="Arial" w:cs="Arial"/>
-          <w:color w:val="0D0D0D"/>
-          <w:shd w:val="clear" w:color="auto" w:fill="FFFFFF"/>
-        </w:rPr>
-        <w:t xml:space="preserve">O projeto da Plataforma de Apoio à Saúde Mental está alinhado com vários aspectos de Sustentabilidade Corporativa e Objetivos de Desenvolvimento Sustentável (ODS) estabelecidos pela Organização das Nações Unidas (ONU). </w:t>
-      </w:r>
-      <w:r>
-        <w:rPr>
-          <w:rFonts w:ascii="Arial" w:hAnsi="Arial" w:cs="Arial"/>
-          <w:color w:val="0D0D0D"/>
-          <w:shd w:val="clear" w:color="auto" w:fill="FFFFFF"/>
-        </w:rPr>
-        <w:t>Apoiando e contribuindo com a</w:t>
-      </w:r>
-      <w:r>
-        <w:rPr>
-          <w:rFonts w:ascii="Arial" w:hAnsi="Arial" w:cs="Arial"/>
-          <w:color w:val="0D0D0D"/>
-          <w:shd w:val="clear" w:color="auto" w:fill="FFFFFF"/>
-        </w:rPr>
-        <w:t xml:space="preserve"> </w:t>
-      </w:r>
-      <w:r>
-        <w:rPr>
-          <w:rFonts w:ascii="Arial" w:hAnsi="Arial" w:cs="Arial"/>
-          <w:color w:val="0D0D0D"/>
-          <w:shd w:val="clear" w:color="auto" w:fill="FFFFFF"/>
-        </w:rPr>
-        <w:t>ODS</w:t>
-      </w:r>
-      <w:r>
-        <w:rPr>
-          <w:rFonts w:ascii="Arial" w:hAnsi="Arial" w:cs="Arial"/>
-          <w:color w:val="0D0D0D"/>
-          <w:shd w:val="clear" w:color="auto" w:fill="FFFFFF"/>
-        </w:rPr>
-        <w:t>:</w:t>
-      </w:r>
-      <w:r>
-        <w:rPr>
-          <w:rFonts w:ascii="Arial" w:hAnsi="Arial" w:cs="Arial"/>
-          <w:color w:val="0D0D0D"/>
-          <w:shd w:val="clear" w:color="auto" w:fill="FFFFFF"/>
-        </w:rPr>
-        <w:t xml:space="preserve"> </w:t>
+        <w:t xml:space="preserve">: </w:t>
       </w:r>
       <w:r>
         <w:rPr>
@@ -2739,43 +2683,7 @@
           <w:bdr w:val="single" w:sz="2" w:space="0" w:color="E3E3E3" w:frame="1"/>
           <w:shd w:val="clear" w:color="auto" w:fill="FFFFFF"/>
         </w:rPr>
-        <w:t xml:space="preserve">Saúde Mental e Bem-Estar </w:t>
-      </w:r>
-      <w:r>
-        <w:rPr>
-          <w:rStyle w:val="Forte"/>
-          <w:rFonts w:ascii="Arial" w:hAnsi="Arial" w:cs="Arial"/>
-          <w:b w:val="0"/>
-          <w:bCs w:val="0"/>
-          <w:color w:val="0D0D0D"/>
-          <w:bdr w:val="single" w:sz="2" w:space="0" w:color="E3E3E3" w:frame="1"/>
-          <w:shd w:val="clear" w:color="auto" w:fill="FFFFFF"/>
-        </w:rPr>
-        <w:t>(</w:t>
-      </w:r>
-      <w:r>
-        <w:rPr>
-          <w:rStyle w:val="Forte"/>
-          <w:rFonts w:ascii="Arial" w:hAnsi="Arial" w:cs="Arial"/>
-          <w:b w:val="0"/>
-          <w:bCs w:val="0"/>
-          <w:color w:val="0D0D0D"/>
-          <w:bdr w:val="single" w:sz="2" w:space="0" w:color="E3E3E3" w:frame="1"/>
-          <w:shd w:val="clear" w:color="auto" w:fill="FFFFFF"/>
-        </w:rPr>
-        <w:t>ODS 3</w:t>
-      </w:r>
-      <w:r>
-        <w:rPr>
-          <w:rStyle w:val="Forte"/>
-          <w:rFonts w:ascii="Arial" w:hAnsi="Arial" w:cs="Arial"/>
-          <w:b w:val="0"/>
-          <w:bCs w:val="0"/>
-          <w:color w:val="0D0D0D"/>
-          <w:bdr w:val="single" w:sz="2" w:space="0" w:color="E3E3E3" w:frame="1"/>
-          <w:shd w:val="clear" w:color="auto" w:fill="FFFFFF"/>
-        </w:rPr>
-        <w:t>).</w:t>
+        <w:t>Saúde Mental e Bem-Estar (ODS 3).</w:t>
       </w:r>
     </w:p>
     <w:p>
@@ -3774,15 +3682,59 @@
           <w:color w:val="0D0D0D"/>
           <w:shd w:val="clear" w:color="auto" w:fill="FFFFFF"/>
         </w:rPr>
-        <w:t>Criar um espaço para interação entre os usuários, onde eles possam compartilhar experiências</w:t>
-      </w:r>
-      <w:r>
+        <w:t>Criar um espaço para interação entre os usuários, onde eles possam compartilhar experiências como um fórum.</w:t>
+      </w:r>
+    </w:p>
+    <w:p>
+      <w:pPr>
+        <w:spacing w:line="360" w:lineRule="auto"/>
+        <w:ind w:left="851" w:hanging="851"/>
+        <w:jc w:val="both"/>
+        <w:rPr>
+          <w:rFonts w:ascii="Arial" w:hAnsi="Arial" w:cs="Arial"/>
+        </w:rPr>
+      </w:pPr>
+    </w:p>
+    <w:p>
+      <w:pPr>
+        <w:spacing w:line="360" w:lineRule="auto"/>
+        <w:ind w:left="851" w:hanging="851"/>
+        <w:jc w:val="both"/>
         <w:rPr>
           <w:rFonts w:ascii="Arial" w:hAnsi="Arial" w:cs="Arial"/>
           <w:color w:val="0D0D0D"/>
           <w:shd w:val="clear" w:color="auto" w:fill="FFFFFF"/>
         </w:rPr>
-        <w:t xml:space="preserve"> como um fórum</w:t>
+      </w:pPr>
+      <w:r>
+        <w:rPr>
+          <w:rFonts w:ascii="Arial" w:hAnsi="Arial" w:cs="Arial"/>
+        </w:rPr>
+        <w:t>R</w:t>
+      </w:r>
+      <w:r>
+        <w:rPr>
+          <w:rFonts w:ascii="Arial" w:hAnsi="Arial" w:cs="Arial"/>
+        </w:rPr>
+        <w:t>F</w:t>
+      </w:r>
+      <w:r>
+        <w:rPr>
+          <w:rFonts w:ascii="Arial" w:hAnsi="Arial" w:cs="Arial"/>
+        </w:rPr>
+        <w:t>0</w:t>
+      </w:r>
+      <w:r>
+        <w:rPr>
+          <w:rFonts w:ascii="Arial" w:hAnsi="Arial" w:cs="Arial"/>
+        </w:rPr>
+        <w:t xml:space="preserve">3 – </w:t>
+      </w:r>
+      <w:r>
+        <w:rPr>
+          <w:rFonts w:ascii="Arial" w:hAnsi="Arial" w:cs="Arial"/>
+        </w:rPr>
+        <w:t>O sistema deve d</w:t>
       </w:r>
       <w:r>
         <w:rPr>
@@ -3790,7 +3742,7 @@
           <w:color w:val="0D0D0D"/>
           <w:shd w:val="clear" w:color="auto" w:fill="FFFFFF"/>
         </w:rPr>
-        <w:t>.</w:t>
+        <w:t>isponibilizar uma variedade de materiais de autoajuda.</w:t>
       </w:r>
     </w:p>
     <w:p>
@@ -3836,13 +3788,7 @@
         <w:rPr>
           <w:rFonts w:ascii="Arial" w:hAnsi="Arial" w:cs="Arial"/>
         </w:rPr>
-        <w:t xml:space="preserve">3 – </w:t>
-      </w:r>
-      <w:r>
-        <w:rPr>
-          <w:rFonts w:ascii="Arial" w:hAnsi="Arial" w:cs="Arial"/>
-        </w:rPr>
-        <w:t>O sistema deve d</w:t>
+        <w:t xml:space="preserve">4 – </w:t>
       </w:r>
       <w:r>
         <w:rPr>
@@ -3850,77 +3796,7 @@
           <w:color w:val="0D0D0D"/>
           <w:shd w:val="clear" w:color="auto" w:fill="FFFFFF"/>
         </w:rPr>
-        <w:t>isponibilizar uma variedade de materiais de autoajuda</w:t>
-      </w:r>
-      <w:r>
-        <w:rPr>
-          <w:rFonts w:ascii="Arial" w:hAnsi="Arial" w:cs="Arial"/>
-          <w:color w:val="0D0D0D"/>
-          <w:shd w:val="clear" w:color="auto" w:fill="FFFFFF"/>
-        </w:rPr>
-        <w:t>.</w:t>
-      </w:r>
-    </w:p>
-    <w:p>
-      <w:pPr>
-        <w:spacing w:line="360" w:lineRule="auto"/>
-        <w:ind w:left="851" w:hanging="851"/>
-        <w:jc w:val="both"/>
-        <w:rPr>
-          <w:rFonts w:ascii="Arial" w:hAnsi="Arial" w:cs="Arial"/>
-        </w:rPr>
-      </w:pPr>
-    </w:p>
-    <w:p>
-      <w:pPr>
-        <w:spacing w:line="360" w:lineRule="auto"/>
-        <w:ind w:left="851" w:hanging="851"/>
-        <w:jc w:val="both"/>
-        <w:rPr>
-          <w:rFonts w:ascii="Arial" w:hAnsi="Arial" w:cs="Arial"/>
-          <w:color w:val="0D0D0D"/>
-          <w:shd w:val="clear" w:color="auto" w:fill="FFFFFF"/>
-        </w:rPr>
-      </w:pPr>
-      <w:r>
-        <w:rPr>
-          <w:rFonts w:ascii="Arial" w:hAnsi="Arial" w:cs="Arial"/>
-        </w:rPr>
-        <w:t>R</w:t>
-      </w:r>
-      <w:r>
-        <w:rPr>
-          <w:rFonts w:ascii="Arial" w:hAnsi="Arial" w:cs="Arial"/>
-        </w:rPr>
-        <w:t>F</w:t>
-      </w:r>
-      <w:r>
-        <w:rPr>
-          <w:rFonts w:ascii="Arial" w:hAnsi="Arial" w:cs="Arial"/>
-        </w:rPr>
-        <w:t>0</w:t>
-      </w:r>
-      <w:r>
-        <w:rPr>
-          <w:rFonts w:ascii="Arial" w:hAnsi="Arial" w:cs="Arial"/>
-        </w:rPr>
-        <w:t xml:space="preserve">4 – </w:t>
-      </w:r>
-      <w:r>
-        <w:rPr>
-          <w:rFonts w:ascii="Arial" w:hAnsi="Arial" w:cs="Arial"/>
-          <w:color w:val="0D0D0D"/>
-          <w:shd w:val="clear" w:color="auto" w:fill="FFFFFF"/>
-        </w:rPr>
-        <w:t>Permitir que os usuários busquem e visualizem perfis de profissionais de saúde mental cadastrados na plataforma</w:t>
-      </w:r>
-      <w:r>
-        <w:rPr>
-          <w:rFonts w:ascii="Arial" w:hAnsi="Arial" w:cs="Arial"/>
-          <w:color w:val="0D0D0D"/>
-          <w:shd w:val="clear" w:color="auto" w:fill="FFFFFF"/>
-        </w:rPr>
-        <w:t xml:space="preserve">. </w:t>
+        <w:t xml:space="preserve">Permitir que os usuários busquem e visualizem perfis de profissionais de saúde mental cadastrados na plataforma. </w:t>
       </w:r>
     </w:p>
     <w:p>
@@ -4162,76 +4038,136 @@
           <w:color w:val="0D0D0D"/>
           <w:shd w:val="clear" w:color="auto" w:fill="FFFFFF"/>
         </w:rPr>
-        <w:t>Deve ser realizada uma monitorização contínua da plataforma para identificar e resolver problemas rapidamente, minimizando assim o impacto sobre os usuários</w:t>
-      </w:r>
-      <w:r>
+        <w:t>Deve ser realizada uma monitorização contínua da plataforma para identificar e resolver problemas rapidamente, minimizando assim o impacto sobre os usuários.</w:t>
+      </w:r>
+    </w:p>
+    <w:p>
+      <w:pPr>
+        <w:jc w:val="both"/>
+        <w:rPr>
+          <w:rFonts w:ascii="Arial" w:hAnsi="Arial" w:cs="Arial"/>
+        </w:rPr>
+      </w:pPr>
+    </w:p>
+    <w:p>
+      <w:pPr>
+        <w:jc w:val="both"/>
+        <w:rPr>
+          <w:rFonts w:ascii="Arial" w:hAnsi="Arial" w:cs="Arial"/>
+          <w:b/>
+        </w:rPr>
+      </w:pPr>
+      <w:r>
+        <w:rPr>
+          <w:rFonts w:ascii="Arial" w:hAnsi="Arial" w:cs="Arial"/>
+        </w:rPr>
+        <w:t xml:space="preserve">RNF04 </w:t>
+      </w:r>
+      <w:r>
+        <w:rPr>
+          <w:rFonts w:ascii="Arial" w:hAnsi="Arial" w:cs="Arial"/>
+        </w:rPr>
+        <w:t>–</w:t>
+      </w:r>
+      <w:r>
+        <w:rPr>
+          <w:rFonts w:ascii="Arial" w:hAnsi="Arial" w:cs="Arial"/>
+        </w:rPr>
+        <w:t xml:space="preserve"> </w:t>
+      </w:r>
+      <w:r>
+        <w:rPr>
+          <w:rFonts w:ascii="Arial" w:hAnsi="Arial" w:cs="Arial"/>
+          <w:b/>
+        </w:rPr>
+        <w:t>Velocidade</w:t>
+      </w:r>
+    </w:p>
+    <w:p>
+      <w:pPr>
+        <w:jc w:val="both"/>
+        <w:rPr>
+          <w:rFonts w:ascii="Arial" w:hAnsi="Arial" w:cs="Arial"/>
+          <w:b/>
+        </w:rPr>
+      </w:pPr>
+    </w:p>
+    <w:p>
+      <w:pPr>
+        <w:jc w:val="both"/>
         <w:rPr>
           <w:rFonts w:ascii="Arial" w:hAnsi="Arial" w:cs="Arial"/>
           <w:color w:val="0D0D0D"/>
           <w:shd w:val="clear" w:color="auto" w:fill="FFFFFF"/>
         </w:rPr>
-        <w:t>.</w:t>
-      </w:r>
-    </w:p>
-    <w:p>
-      <w:pPr>
-        <w:jc w:val="both"/>
-        <w:rPr>
-          <w:rFonts w:ascii="Arial" w:hAnsi="Arial" w:cs="Arial"/>
-        </w:rPr>
-      </w:pPr>
-    </w:p>
-    <w:p>
-      <w:pPr>
-        <w:jc w:val="both"/>
-        <w:rPr>
-          <w:rFonts w:ascii="Arial" w:hAnsi="Arial" w:cs="Arial"/>
-          <w:b/>
-        </w:rPr>
-      </w:pPr>
-      <w:r>
-        <w:rPr>
-          <w:rFonts w:ascii="Arial" w:hAnsi="Arial" w:cs="Arial"/>
-        </w:rPr>
-        <w:t xml:space="preserve">RNF04 </w:t>
-      </w:r>
-      <w:r>
-        <w:rPr>
-          <w:rFonts w:ascii="Arial" w:hAnsi="Arial" w:cs="Arial"/>
-        </w:rPr>
-        <w:t>–</w:t>
-      </w:r>
-      <w:r>
-        <w:rPr>
-          <w:rFonts w:ascii="Arial" w:hAnsi="Arial" w:cs="Arial"/>
-        </w:rPr>
-        <w:t xml:space="preserve"> </w:t>
-      </w:r>
-      <w:r>
-        <w:rPr>
-          <w:rFonts w:ascii="Arial" w:hAnsi="Arial" w:cs="Arial"/>
-          <w:b/>
-        </w:rPr>
-        <w:t>Velocidade</w:t>
-      </w:r>
-    </w:p>
-    <w:p>
-      <w:pPr>
-        <w:jc w:val="both"/>
-        <w:rPr>
-          <w:rFonts w:ascii="Arial" w:hAnsi="Arial" w:cs="Arial"/>
-          <w:b/>
-        </w:rPr>
-      </w:pPr>
-    </w:p>
-    <w:p>
-      <w:pPr>
-        <w:jc w:val="both"/>
+      </w:pPr>
+      <w:r>
         <w:rPr>
           <w:rFonts w:ascii="Arial" w:hAnsi="Arial" w:cs="Arial"/>
           <w:color w:val="0D0D0D"/>
           <w:shd w:val="clear" w:color="auto" w:fill="FFFFFF"/>
         </w:rPr>
+        <w:t>A plataforma deve ser responsiva e garantir tempos de carregamento rápidos, proporcionando uma experiência de usuário fluida e sem atrasos perceptíveis durante a navegação.</w:t>
+      </w:r>
+    </w:p>
+    <w:p>
+      <w:pPr>
+        <w:jc w:val="both"/>
+        <w:rPr>
+          <w:rFonts w:ascii="Arial" w:hAnsi="Arial" w:cs="Arial"/>
+        </w:rPr>
+      </w:pPr>
+    </w:p>
+    <w:p>
+      <w:pPr>
+        <w:jc w:val="both"/>
+        <w:rPr>
+          <w:rFonts w:ascii="Arial" w:hAnsi="Arial" w:cs="Arial"/>
+          <w:b/>
+        </w:rPr>
+      </w:pPr>
+      <w:r>
+        <w:rPr>
+          <w:rFonts w:ascii="Arial" w:hAnsi="Arial" w:cs="Arial"/>
+        </w:rPr>
+        <w:t xml:space="preserve">RNF05 </w:t>
+      </w:r>
+      <w:r>
+        <w:rPr>
+          <w:rFonts w:ascii="Arial" w:hAnsi="Arial" w:cs="Arial"/>
+        </w:rPr>
+        <w:t>–</w:t>
+      </w:r>
+      <w:r>
+        <w:rPr>
+          <w:rFonts w:ascii="Arial" w:hAnsi="Arial" w:cs="Arial"/>
+        </w:rPr>
+        <w:t xml:space="preserve"> </w:t>
+      </w:r>
+      <w:r>
+        <w:rPr>
+          <w:rFonts w:ascii="Arial" w:hAnsi="Arial" w:cs="Arial"/>
+          <w:b/>
+        </w:rPr>
+        <w:t>Portabilidade</w:t>
+      </w:r>
+    </w:p>
+    <w:p>
+      <w:pPr>
+        <w:jc w:val="both"/>
+        <w:rPr>
+          <w:rFonts w:ascii="Arial" w:hAnsi="Arial" w:cs="Arial"/>
+          <w:b/>
+        </w:rPr>
+      </w:pPr>
+    </w:p>
+    <w:p>
+      <w:pPr>
+        <w:jc w:val="both"/>
+        <w:rPr>
+          <w:rFonts w:ascii="Arial" w:hAnsi="Arial" w:cs="Arial"/>
+          <w:b/>
+        </w:rPr>
       </w:pPr>
       <w:r>
         <w:rPr>
@@ -4239,227 +4175,143 @@
           <w:color w:val="0D0D0D"/>
           <w:shd w:val="clear" w:color="auto" w:fill="FFFFFF"/>
         </w:rPr>
-        <w:t>A plataforma deve ser responsiva e garantir tempos de carregamento rápidos, proporcionando uma experiência de usuário fluida e sem atrasos perceptíveis durante a navegação.</w:t>
-      </w:r>
-    </w:p>
-    <w:p>
-      <w:pPr>
-        <w:jc w:val="both"/>
-        <w:rPr>
-          <w:rFonts w:ascii="Arial" w:hAnsi="Arial" w:cs="Arial"/>
-        </w:rPr>
-      </w:pPr>
-    </w:p>
-    <w:p>
-      <w:pPr>
-        <w:jc w:val="both"/>
-        <w:rPr>
-          <w:rFonts w:ascii="Arial" w:hAnsi="Arial" w:cs="Arial"/>
-          <w:b/>
-        </w:rPr>
-      </w:pPr>
-      <w:r>
-        <w:rPr>
-          <w:rFonts w:ascii="Arial" w:hAnsi="Arial" w:cs="Arial"/>
-        </w:rPr>
-        <w:t xml:space="preserve">RNF05 </w:t>
-      </w:r>
-      <w:r>
-        <w:rPr>
-          <w:rFonts w:ascii="Arial" w:hAnsi="Arial" w:cs="Arial"/>
-        </w:rPr>
-        <w:t>–</w:t>
-      </w:r>
-      <w:r>
-        <w:rPr>
-          <w:rFonts w:ascii="Arial" w:hAnsi="Arial" w:cs="Arial"/>
-        </w:rPr>
-        <w:t xml:space="preserve"> </w:t>
-      </w:r>
-      <w:r>
-        <w:rPr>
-          <w:rFonts w:ascii="Arial" w:hAnsi="Arial" w:cs="Arial"/>
-          <w:b/>
-        </w:rPr>
-        <w:t>Portabilidade</w:t>
-      </w:r>
-    </w:p>
-    <w:p>
-      <w:pPr>
-        <w:jc w:val="both"/>
-        <w:rPr>
-          <w:rFonts w:ascii="Arial" w:hAnsi="Arial" w:cs="Arial"/>
-          <w:b/>
-        </w:rPr>
-      </w:pPr>
-    </w:p>
-    <w:p>
-      <w:pPr>
-        <w:jc w:val="both"/>
-        <w:rPr>
-          <w:rFonts w:ascii="Arial" w:hAnsi="Arial" w:cs="Arial"/>
-          <w:b/>
-        </w:rPr>
-      </w:pPr>
-      <w:r>
+        <w:t>A plataforma deve ser compatível com uma variedade de dispositivos e navegadores web, garantindo uma experiência consistente para os usuários, independentemente do dispositivo ou plataforma que estão utilizando.</w:t>
+      </w:r>
+    </w:p>
+    <w:p>
+      <w:pPr>
+        <w:jc w:val="both"/>
+        <w:rPr>
+          <w:rFonts w:ascii="Arial" w:hAnsi="Arial" w:cs="Arial"/>
+        </w:rPr>
+      </w:pPr>
+    </w:p>
+    <w:p>
+      <w:pPr>
+        <w:spacing w:line="360" w:lineRule="auto"/>
+        <w:jc w:val="both"/>
+        <w:rPr>
+          <w:rFonts w:ascii="Arial" w:hAnsi="Arial" w:cs="Arial"/>
+        </w:rPr>
+      </w:pPr>
+    </w:p>
+    <w:p>
+      <w:pPr>
+        <w:spacing w:line="360" w:lineRule="auto"/>
+        <w:jc w:val="both"/>
+        <w:outlineLvl w:val="0"/>
+        <w:rPr>
+          <w:rFonts w:ascii="Arial" w:hAnsi="Arial" w:cs="Arial"/>
+          <w:b/>
+          <w:bCs/>
+        </w:rPr>
+      </w:pPr>
+      <w:bookmarkStart w:id="12" w:name="_Toc162623450"/>
+      <w:r>
+        <w:rPr>
+          <w:rFonts w:ascii="Arial" w:hAnsi="Arial" w:cs="Arial"/>
+          <w:b/>
+          <w:bCs/>
+        </w:rPr>
+        <w:t>6</w:t>
+      </w:r>
+      <w:r>
+        <w:rPr>
+          <w:rFonts w:ascii="Arial" w:hAnsi="Arial" w:cs="Arial"/>
+          <w:b/>
+          <w:bCs/>
+        </w:rPr>
+        <w:t xml:space="preserve">. </w:t>
+      </w:r>
+      <w:r>
+        <w:rPr>
+          <w:rFonts w:ascii="Arial" w:hAnsi="Arial" w:cs="Arial"/>
+          <w:b/>
+          <w:bCs/>
+        </w:rPr>
+        <w:t xml:space="preserve">MODELO </w:t>
+      </w:r>
+      <w:r>
+        <w:rPr>
+          <w:rFonts w:ascii="Arial" w:hAnsi="Arial" w:cs="Arial"/>
+          <w:b/>
+          <w:bCs/>
+        </w:rPr>
+        <w:t>DE CASOS DE USO</w:t>
+      </w:r>
+      <w:bookmarkEnd w:id="12"/>
+    </w:p>
+    <w:p>
+      <w:pPr>
+        <w:jc w:val="both"/>
+        <w:rPr>
+          <w:rFonts w:ascii="Arial" w:hAnsi="Arial" w:cs="Arial"/>
+        </w:rPr>
+      </w:pPr>
+    </w:p>
+    <w:p>
+      <w:pPr>
+        <w:spacing w:line="360" w:lineRule="auto"/>
+        <w:jc w:val="both"/>
+        <w:outlineLvl w:val="1"/>
+        <w:rPr>
+          <w:rFonts w:ascii="Arial" w:hAnsi="Arial" w:cs="Arial"/>
+          <w:b/>
+          <w:caps/>
+        </w:rPr>
+      </w:pPr>
+      <w:bookmarkStart w:id="13" w:name="_Toc162623451"/>
+      <w:r>
+        <w:rPr>
+          <w:rFonts w:ascii="Arial" w:hAnsi="Arial" w:cs="Arial"/>
+          <w:b/>
+          <w:caps/>
+        </w:rPr>
+        <w:t>6</w:t>
+      </w:r>
+      <w:r>
+        <w:rPr>
+          <w:rFonts w:ascii="Arial" w:hAnsi="Arial" w:cs="Arial"/>
+          <w:b/>
+          <w:caps/>
+        </w:rPr>
+        <w:t>.1</w:t>
+      </w:r>
+      <w:r>
+        <w:rPr>
+          <w:rFonts w:ascii="Arial" w:hAnsi="Arial" w:cs="Arial"/>
+          <w:b/>
+          <w:caps/>
+        </w:rPr>
+        <w:t xml:space="preserve"> IDENTIFICAÇÃO DOS ATORES E SUAS RESPONSABILIDADES</w:t>
+      </w:r>
+      <w:bookmarkEnd w:id="13"/>
+    </w:p>
+    <w:p>
+      <w:pPr>
+        <w:jc w:val="both"/>
+        <w:rPr>
+          <w:rFonts w:ascii="Arial" w:hAnsi="Arial" w:cs="Arial"/>
+        </w:rPr>
+      </w:pPr>
+    </w:p>
+    <w:p>
+      <w:pPr>
+        <w:spacing w:line="360" w:lineRule="auto"/>
+        <w:jc w:val="both"/>
         <w:rPr>
           <w:rFonts w:ascii="Arial" w:hAnsi="Arial" w:cs="Arial"/>
           <w:color w:val="0D0D0D"/>
           <w:shd w:val="clear" w:color="auto" w:fill="FFFFFF"/>
         </w:rPr>
-        <w:t>A plataforma deve ser compatível com uma variedade de dispositivos e navegadores web, garantindo uma experiência consistente para os usuários, independentemente do dispositivo ou plataforma que estão utilizando.</w:t>
-      </w:r>
-    </w:p>
-    <w:p>
-      <w:pPr>
-        <w:jc w:val="both"/>
-        <w:rPr>
-          <w:rFonts w:ascii="Arial" w:hAnsi="Arial" w:cs="Arial"/>
-        </w:rPr>
-      </w:pPr>
-    </w:p>
-    <w:p>
-      <w:pPr>
-        <w:spacing w:line="360" w:lineRule="auto"/>
-        <w:jc w:val="both"/>
-        <w:rPr>
-          <w:rFonts w:ascii="Arial" w:hAnsi="Arial" w:cs="Arial"/>
-        </w:rPr>
-      </w:pPr>
-    </w:p>
-    <w:p>
-      <w:pPr>
-        <w:spacing w:line="360" w:lineRule="auto"/>
-        <w:jc w:val="both"/>
-        <w:outlineLvl w:val="0"/>
-        <w:rPr>
-          <w:rFonts w:ascii="Arial" w:hAnsi="Arial" w:cs="Arial"/>
-          <w:b/>
-          <w:bCs/>
-        </w:rPr>
-      </w:pPr>
-      <w:bookmarkStart w:id="12" w:name="_Toc162623450"/>
-      <w:r>
-        <w:rPr>
-          <w:rFonts w:ascii="Arial" w:hAnsi="Arial" w:cs="Arial"/>
-          <w:b/>
-          <w:bCs/>
-        </w:rPr>
-        <w:t>6</w:t>
-      </w:r>
-      <w:r>
-        <w:rPr>
-          <w:rFonts w:ascii="Arial" w:hAnsi="Arial" w:cs="Arial"/>
-          <w:b/>
-          <w:bCs/>
-        </w:rPr>
-        <w:t xml:space="preserve">. </w:t>
-      </w:r>
-      <w:r>
-        <w:rPr>
-          <w:rFonts w:ascii="Arial" w:hAnsi="Arial" w:cs="Arial"/>
-          <w:b/>
-          <w:bCs/>
-        </w:rPr>
-        <w:t xml:space="preserve">MODELO </w:t>
-      </w:r>
-      <w:r>
-        <w:rPr>
-          <w:rFonts w:ascii="Arial" w:hAnsi="Arial" w:cs="Arial"/>
-          <w:b/>
-          <w:bCs/>
-        </w:rPr>
-        <w:t>DE CASOS DE USO</w:t>
-      </w:r>
-      <w:bookmarkEnd w:id="12"/>
-    </w:p>
-    <w:p>
-      <w:pPr>
-        <w:jc w:val="both"/>
-        <w:rPr>
-          <w:rFonts w:ascii="Arial" w:hAnsi="Arial" w:cs="Arial"/>
-        </w:rPr>
-      </w:pPr>
-    </w:p>
-    <w:p>
-      <w:pPr>
-        <w:spacing w:line="360" w:lineRule="auto"/>
-        <w:jc w:val="both"/>
-        <w:outlineLvl w:val="1"/>
-        <w:rPr>
-          <w:rFonts w:ascii="Arial" w:hAnsi="Arial" w:cs="Arial"/>
-          <w:b/>
-          <w:caps/>
-        </w:rPr>
-      </w:pPr>
-      <w:bookmarkStart w:id="13" w:name="_Toc162623451"/>
-      <w:r>
-        <w:rPr>
-          <w:rFonts w:ascii="Arial" w:hAnsi="Arial" w:cs="Arial"/>
-          <w:b/>
-          <w:caps/>
-        </w:rPr>
-        <w:t>6</w:t>
-      </w:r>
-      <w:r>
-        <w:rPr>
-          <w:rFonts w:ascii="Arial" w:hAnsi="Arial" w:cs="Arial"/>
-          <w:b/>
-          <w:caps/>
-        </w:rPr>
-        <w:t>.1</w:t>
-      </w:r>
-      <w:r>
-        <w:rPr>
-          <w:rFonts w:ascii="Arial" w:hAnsi="Arial" w:cs="Arial"/>
-          <w:b/>
-          <w:caps/>
-        </w:rPr>
-        <w:t xml:space="preserve"> IDENTIFICAÇÃO DOS ATORES E SUAS RESPONSABILIDADES</w:t>
-      </w:r>
-      <w:bookmarkEnd w:id="13"/>
-    </w:p>
-    <w:p>
-      <w:pPr>
-        <w:jc w:val="both"/>
-        <w:rPr>
-          <w:rFonts w:ascii="Arial" w:hAnsi="Arial" w:cs="Arial"/>
-        </w:rPr>
-      </w:pPr>
-    </w:p>
-    <w:p>
-      <w:pPr>
-        <w:spacing w:line="360" w:lineRule="auto"/>
-        <w:jc w:val="both"/>
+      </w:pPr>
+      <w:r>
         <w:rPr>
           <w:rFonts w:ascii="Arial" w:hAnsi="Arial" w:cs="Arial"/>
           <w:color w:val="0D0D0D"/>
           <w:shd w:val="clear" w:color="auto" w:fill="FFFFFF"/>
         </w:rPr>
-      </w:pPr>
-      <w:r>
-        <w:rPr>
-          <w:rFonts w:ascii="Arial" w:hAnsi="Arial" w:cs="Arial"/>
-          <w:color w:val="0D0D0D"/>
-          <w:shd w:val="clear" w:color="auto" w:fill="FFFFFF"/>
-        </w:rPr>
-        <w:t>Para P</w:t>
-      </w:r>
-      <w:r>
-        <w:rPr>
-          <w:rFonts w:ascii="Arial" w:hAnsi="Arial" w:cs="Arial"/>
-          <w:color w:val="0D0D0D"/>
-          <w:shd w:val="clear" w:color="auto" w:fill="FFFFFF"/>
-        </w:rPr>
-        <w:t>lataforma de Apoio à Saúde Mental, identificamos os seguintes atores e suas responsabilidades</w:t>
-      </w:r>
-      <w:r>
-        <w:rPr>
-          <w:rFonts w:ascii="Arial" w:hAnsi="Arial" w:cs="Arial"/>
-          <w:color w:val="0D0D0D"/>
-          <w:shd w:val="clear" w:color="auto" w:fill="FFFFFF"/>
-        </w:rPr>
-        <w:t xml:space="preserve">: </w:t>
+        <w:t xml:space="preserve">Para Plataforma de Apoio à Saúde Mental, identificamos os seguintes atores e suas responsabilidades: </w:t>
       </w:r>
     </w:p>
     <w:p>
@@ -5267,51 +5119,54 @@
           <w:rFonts w:ascii="Arial" w:hAnsi="Arial" w:cs="Arial"/>
         </w:rPr>
       </w:pPr>
-      <w:r>
-        <w:rPr>
-          <w:rFonts w:ascii="Arial" w:hAnsi="Arial" w:cs="Arial"/>
-        </w:rPr>
-        <w:t>As funcionalidades do sistema, a interação entre os atores e o sistema estão representados no Diagrama de Casos de Uso abaixo:</w:t>
-      </w:r>
-    </w:p>
-    <w:p>
-      <w:pPr>
-        <w:jc w:val="both"/>
-        <w:rPr>
-          <w:rFonts w:ascii="Arial" w:hAnsi="Arial" w:cs="Arial"/>
-        </w:rPr>
-      </w:pPr>
-    </w:p>
-    <w:p>
-      <w:pPr>
-        <w:jc w:val="both"/>
-        <w:rPr>
-          <w:rFonts w:ascii="Arial" w:hAnsi="Arial" w:cs="Arial"/>
-        </w:rPr>
-      </w:pPr>
-    </w:p>
-    <w:p>
-      <w:pPr>
-        <w:spacing w:line="360" w:lineRule="auto"/>
-        <w:jc w:val="both"/>
-        <w:rPr>
-          <w:rFonts w:ascii="Arial" w:hAnsi="Arial" w:cs="Arial"/>
-        </w:rPr>
-      </w:pPr>
-      <w:r>
-        <w:rPr>
-          <w:rFonts w:ascii="Arial" w:hAnsi="Arial" w:cs="Arial"/>
-        </w:rPr>
-        <w:t>- ADICIONAR IMAGEM</w:t>
-      </w:r>
-    </w:p>
-    <w:p>
-      <w:pPr>
-        <w:jc w:val="both"/>
-        <w:rPr>
-          <w:rFonts w:ascii="Arial" w:hAnsi="Arial" w:cs="Arial"/>
-        </w:rPr>
-      </w:pPr>
+    </w:p>
+    <w:p>
+      <w:pPr>
+        <w:jc w:val="both"/>
+        <w:rPr>
+          <w:rFonts w:ascii="Arial" w:hAnsi="Arial" w:cs="Arial"/>
+        </w:rPr>
+      </w:pPr>
+      <w:r>
+        <w:rPr>
+          <w:rFonts w:ascii="Arial" w:hAnsi="Arial" w:cs="Arial"/>
+        </w:rPr>
+        <w:drawing>
+          <wp:inline distT="0" distB="0" distL="0" distR="0" wp14:anchorId="791C54F3" wp14:editId="4882A3BA">
+            <wp:extent cx="5400675" cy="3843655"/>
+            <wp:effectExtent l="0" t="0" r="9525" b="4445"/>
+            <wp:docPr id="482953716" name="Imagem 1" descr="Diagrama&#10;&#10;Descrição gerada automaticamente"/>
+            <wp:cNvGraphicFramePr>
+              <a:graphicFrameLocks xmlns:a="http://schemas.openxmlformats.org/drawingml/2006/main" noChangeAspect="1"/>
+            </wp:cNvGraphicFramePr>
+            <a:graphic xmlns:a="http://schemas.openxmlformats.org/drawingml/2006/main">
+              <a:graphicData uri="http://schemas.openxmlformats.org/drawingml/2006/picture">
+                <pic:pic xmlns:pic="http://schemas.openxmlformats.org/drawingml/2006/picture">
+                  <pic:nvPicPr>
+                    <pic:cNvPr id="482953716" name="Imagem 1" descr="Diagrama&#10;&#10;Descrição gerada automaticamente"/>
+                    <pic:cNvPicPr/>
+                  </pic:nvPicPr>
+                  <pic:blipFill>
+                    <a:blip r:embed="rId8"/>
+                    <a:stretch>
+                      <a:fillRect/>
+                    </a:stretch>
+                  </pic:blipFill>
+                  <pic:spPr>
+                    <a:xfrm>
+                      <a:off x="0" y="0"/>
+                      <a:ext cx="5400675" cy="3843655"/>
+                    </a:xfrm>
+                    <a:prstGeom prst="rect">
+                      <a:avLst/>
+                    </a:prstGeom>
+                  </pic:spPr>
+                </pic:pic>
+              </a:graphicData>
+            </a:graphic>
+          </wp:inline>
+        </w:drawing>
+      </w:r>
     </w:p>
     <w:p>
       <w:pPr>
@@ -5447,14 +5302,7 @@
           <w:rFonts w:ascii="Arial" w:hAnsi="Arial" w:cs="Arial"/>
           <w:bCs/>
         </w:rPr>
-        <w:t>Navegar por Recursos Educativos</w:t>
-      </w:r>
-      <w:r>
-        <w:rPr>
-          <w:rFonts w:ascii="Arial" w:hAnsi="Arial" w:cs="Arial"/>
-          <w:bCs/>
-        </w:rPr>
-        <w:t xml:space="preserve"> </w:t>
+        <w:t xml:space="preserve">Navegar por Recursos Educativos </w:t>
       </w:r>
       <w:r>
         <w:rPr>
@@ -5641,6 +5489,7 @@
         <w:rPr>
           <w:rFonts w:ascii="Arial" w:hAnsi="Arial" w:cs="Arial"/>
         </w:rPr>
+        <w:lastRenderedPageBreak/>
         <w:t>O usuário lê ou assiste ao recurso educativo selecionado.</w:t>
       </w:r>
     </w:p>
@@ -5709,35 +5558,7 @@
           <w:rFonts w:ascii="Arial" w:hAnsi="Arial" w:cs="Arial"/>
           <w:bCs/>
         </w:rPr>
-        <w:t>Informações sobre Profissionais da Saúde</w:t>
-      </w:r>
-      <w:r>
-        <w:rPr>
-          <w:rFonts w:ascii="Arial" w:hAnsi="Arial" w:cs="Arial"/>
-          <w:bCs/>
-        </w:rPr>
-        <w:t xml:space="preserve"> </w:t>
-      </w:r>
-      <w:r>
-        <w:rPr>
-          <w:rFonts w:ascii="Arial" w:hAnsi="Arial" w:cs="Arial"/>
-          <w:bCs/>
-        </w:rPr>
-        <w:t>(UC0</w:t>
-      </w:r>
-      <w:r>
-        <w:rPr>
-          <w:rFonts w:ascii="Arial" w:hAnsi="Arial" w:cs="Arial"/>
-          <w:bCs/>
-        </w:rPr>
-        <w:t>2</w:t>
-      </w:r>
-      <w:r>
-        <w:rPr>
-          <w:rFonts w:ascii="Arial" w:hAnsi="Arial" w:cs="Arial"/>
-          <w:bCs/>
-        </w:rPr>
-        <w:t>)</w:t>
+        <w:t>Informações sobre Profissionais da Saúde (UC02)</w:t>
       </w:r>
     </w:p>
     <w:p>
@@ -5761,19 +5582,7 @@
         <w:rPr>
           <w:rFonts w:ascii="Arial" w:hAnsi="Arial" w:cs="Arial"/>
         </w:rPr>
-        <w:t>:</w:t>
-      </w:r>
-      <w:r>
-        <w:rPr>
-          <w:rFonts w:ascii="Arial" w:hAnsi="Arial" w:cs="Arial"/>
-        </w:rPr>
-        <w:t xml:space="preserve"> </w:t>
-      </w:r>
-      <w:r>
-        <w:rPr>
-          <w:rFonts w:ascii="Arial" w:hAnsi="Arial" w:cs="Arial"/>
-        </w:rPr>
-        <w:t>Este caso de uso descreve como o usuário pode obter informações sobre profissionais de saúde mental cadastrados na plataforma.</w:t>
+        <w:t>: Este caso de uso descreve como o usuário pode obter informações sobre profissionais de saúde mental cadastrados na plataforma.</w:t>
       </w:r>
     </w:p>
     <w:p>
@@ -5825,7 +5634,6 @@
           <w:b/>
           <w:bCs/>
         </w:rPr>
-        <w:lastRenderedPageBreak/>
         <w:t>Fluxo Principal</w:t>
       </w:r>
       <w:r>
@@ -5974,35 +5782,7 @@
           <w:rFonts w:ascii="Arial" w:hAnsi="Arial" w:cs="Arial"/>
           <w:bCs/>
         </w:rPr>
-        <w:t>Fórum de Apoio</w:t>
-      </w:r>
-      <w:r>
-        <w:rPr>
-          <w:rFonts w:ascii="Arial" w:hAnsi="Arial" w:cs="Arial"/>
-          <w:bCs/>
-        </w:rPr>
-        <w:t xml:space="preserve"> </w:t>
-      </w:r>
-      <w:r>
-        <w:rPr>
-          <w:rFonts w:ascii="Arial" w:hAnsi="Arial" w:cs="Arial"/>
-          <w:bCs/>
-        </w:rPr>
-        <w:t>(UC0</w:t>
-      </w:r>
-      <w:r>
-        <w:rPr>
-          <w:rFonts w:ascii="Arial" w:hAnsi="Arial" w:cs="Arial"/>
-          <w:bCs/>
-        </w:rPr>
-        <w:t>3</w:t>
-      </w:r>
-      <w:r>
-        <w:rPr>
-          <w:rFonts w:ascii="Arial" w:hAnsi="Arial" w:cs="Arial"/>
-          <w:bCs/>
-        </w:rPr>
-        <w:t>)</w:t>
+        <w:t>Fórum de Apoio (UC03)</w:t>
       </w:r>
     </w:p>
     <w:p>
@@ -6141,6 +5921,7 @@
         <w:rPr>
           <w:rFonts w:ascii="Arial" w:hAnsi="Arial" w:cs="Arial"/>
         </w:rPr>
+        <w:lastRenderedPageBreak/>
         <w:t xml:space="preserve">O usuário pode </w:t>
       </w:r>
       <w:r>
@@ -6260,35 +6041,7 @@
           <w:rFonts w:ascii="Arial" w:hAnsi="Arial" w:cs="Arial"/>
           <w:bCs/>
         </w:rPr>
-        <w:t>Acessar Materiais de Autoajuda</w:t>
-      </w:r>
-      <w:r>
-        <w:rPr>
-          <w:rFonts w:ascii="Arial" w:hAnsi="Arial" w:cs="Arial"/>
-          <w:bCs/>
-        </w:rPr>
-        <w:t xml:space="preserve"> </w:t>
-      </w:r>
-      <w:r>
-        <w:rPr>
-          <w:rFonts w:ascii="Arial" w:hAnsi="Arial" w:cs="Arial"/>
-          <w:bCs/>
-        </w:rPr>
-        <w:t>(UC0</w:t>
-      </w:r>
-      <w:r>
-        <w:rPr>
-          <w:rFonts w:ascii="Arial" w:hAnsi="Arial" w:cs="Arial"/>
-          <w:bCs/>
-        </w:rPr>
-        <w:t>4</w:t>
-      </w:r>
-      <w:r>
-        <w:rPr>
-          <w:rFonts w:ascii="Arial" w:hAnsi="Arial" w:cs="Arial"/>
-          <w:bCs/>
-        </w:rPr>
-        <w:t>)</w:t>
+        <w:t>Acessar Materiais de Autoajuda (UC04)</w:t>
       </w:r>
     </w:p>
     <w:p>
@@ -6306,7 +6059,6 @@
           <w:b/>
           <w:bCs/>
         </w:rPr>
-        <w:lastRenderedPageBreak/>
         <w:t>Descrição Resumida</w:t>
       </w:r>
       <w:r>
@@ -6655,6 +6407,7 @@
         <w:rPr>
           <w:rFonts w:ascii="Arial" w:hAnsi="Arial" w:cs="Arial"/>
         </w:rPr>
+        <w:lastRenderedPageBreak/>
         <w:t>9</w:t>
       </w:r>
       <w:r>
@@ -6981,603 +6734,603 @@
           <w:b/>
           <w:bCs/>
         </w:rPr>
+        <w:t>1</w:t>
+      </w:r>
+      <w:r>
+        <w:rPr>
+          <w:rFonts w:ascii="Arial" w:hAnsi="Arial" w:cs="Arial"/>
+          <w:b/>
+          <w:bCs/>
+        </w:rPr>
+        <w:t>1</w:t>
+      </w:r>
+      <w:r>
+        <w:rPr>
+          <w:rFonts w:ascii="Arial" w:hAnsi="Arial" w:cs="Arial"/>
+          <w:b/>
+          <w:bCs/>
+        </w:rPr>
+        <w:t>.2. MER</w:t>
+      </w:r>
+      <w:bookmarkEnd w:id="22"/>
+    </w:p>
+    <w:p>
+      <w:pPr>
+        <w:jc w:val="both"/>
+        <w:rPr>
+          <w:rFonts w:ascii="Arial" w:hAnsi="Arial" w:cs="Arial"/>
+          <w:b/>
+          <w:bCs/>
+        </w:rPr>
+      </w:pPr>
+    </w:p>
+    <w:p>
+      <w:pPr>
+        <w:jc w:val="both"/>
+        <w:rPr>
+          <w:rFonts w:ascii="Arial" w:hAnsi="Arial" w:cs="Arial"/>
+        </w:rPr>
+      </w:pPr>
+      <w:r>
+        <w:rPr>
+          <w:rFonts w:ascii="Arial" w:hAnsi="Arial" w:cs="Arial"/>
+        </w:rPr>
+        <w:t>Modelagem Entidade Relacionamento – modelo relacional de Dados</w:t>
+      </w:r>
+    </w:p>
+    <w:p>
+      <w:pPr>
+        <w:jc w:val="both"/>
+        <w:rPr>
+          <w:rFonts w:ascii="Arial" w:hAnsi="Arial" w:cs="Arial"/>
+          <w:b/>
+          <w:bCs/>
+        </w:rPr>
+      </w:pPr>
+    </w:p>
+    <w:p>
+      <w:pPr>
+        <w:outlineLvl w:val="1"/>
+        <w:rPr>
+          <w:rFonts w:ascii="Arial" w:hAnsi="Arial" w:cs="Arial"/>
+          <w:b/>
+          <w:bCs/>
+        </w:rPr>
+      </w:pPr>
+      <w:bookmarkStart w:id="23" w:name="_Toc162623461"/>
+      <w:r>
+        <w:rPr>
+          <w:rFonts w:ascii="Arial" w:hAnsi="Arial" w:cs="Arial"/>
+          <w:b/>
+          <w:bCs/>
+        </w:rPr>
+        <w:t>1</w:t>
+      </w:r>
+      <w:r>
+        <w:rPr>
+          <w:rFonts w:ascii="Arial" w:hAnsi="Arial" w:cs="Arial"/>
+          <w:b/>
+          <w:bCs/>
+        </w:rPr>
+        <w:t>1</w:t>
+      </w:r>
+      <w:r>
+        <w:rPr>
+          <w:rFonts w:ascii="Arial" w:hAnsi="Arial" w:cs="Arial"/>
+          <w:b/>
+          <w:bCs/>
+        </w:rPr>
+        <w:t xml:space="preserve">.3. PROJETO FÍSICO DO </w:t>
+      </w:r>
+      <w:r>
+        <w:rPr>
+          <w:rFonts w:ascii="Arial" w:hAnsi="Arial" w:cs="Arial"/>
+          <w:b/>
+          <w:bCs/>
+        </w:rPr>
+        <w:t xml:space="preserve">BANCO </w:t>
+      </w:r>
+      <w:r>
+        <w:rPr>
+          <w:rFonts w:ascii="Arial" w:hAnsi="Arial" w:cs="Arial"/>
+          <w:b/>
+          <w:bCs/>
+        </w:rPr>
+        <w:t>–</w:t>
+      </w:r>
+      <w:r>
+        <w:rPr>
+          <w:rFonts w:ascii="Arial" w:hAnsi="Arial" w:cs="Arial"/>
+          <w:b/>
+          <w:bCs/>
+        </w:rPr>
+        <w:t xml:space="preserve"> DDL</w:t>
+      </w:r>
+      <w:bookmarkEnd w:id="23"/>
+    </w:p>
+    <w:p>
+      <w:pPr>
+        <w:jc w:val="both"/>
+        <w:rPr>
+          <w:rFonts w:ascii="Arial" w:hAnsi="Arial" w:cs="Arial"/>
+          <w:b/>
+          <w:bCs/>
+        </w:rPr>
+      </w:pPr>
+    </w:p>
+    <w:p>
+      <w:pPr>
+        <w:jc w:val="both"/>
+        <w:rPr>
+          <w:rFonts w:ascii="Arial" w:hAnsi="Arial" w:cs="Arial"/>
+        </w:rPr>
+      </w:pPr>
+      <w:r>
+        <w:rPr>
+          <w:rFonts w:ascii="Arial" w:hAnsi="Arial" w:cs="Arial"/>
+        </w:rPr>
+        <w:t xml:space="preserve">Modelo físico do Banco de Dados scripts DDL (Data </w:t>
+      </w:r>
+      <w:proofErr w:type="spellStart"/>
+      <w:r>
+        <w:rPr>
+          <w:rFonts w:ascii="Arial" w:hAnsi="Arial" w:cs="Arial"/>
+        </w:rPr>
+        <w:t>Definition</w:t>
+      </w:r>
+      <w:proofErr w:type="spellEnd"/>
+      <w:r>
+        <w:rPr>
+          <w:rFonts w:ascii="Arial" w:hAnsi="Arial" w:cs="Arial"/>
+        </w:rPr>
+        <w:t xml:space="preserve"> </w:t>
+      </w:r>
+      <w:proofErr w:type="spellStart"/>
+      <w:r>
+        <w:rPr>
+          <w:rFonts w:ascii="Arial" w:hAnsi="Arial" w:cs="Arial"/>
+        </w:rPr>
+        <w:t>Language</w:t>
+      </w:r>
+      <w:proofErr w:type="spellEnd"/>
+      <w:r>
+        <w:rPr>
+          <w:rFonts w:ascii="Arial" w:hAnsi="Arial" w:cs="Arial"/>
+        </w:rPr>
+        <w:t>)</w:t>
+      </w:r>
+      <w:r>
+        <w:rPr>
+          <w:rFonts w:ascii="Arial" w:hAnsi="Arial" w:cs="Arial"/>
+        </w:rPr>
+        <w:t xml:space="preserve"> – 5 scripts de criação</w:t>
+      </w:r>
+    </w:p>
+    <w:p>
+      <w:pPr>
+        <w:jc w:val="both"/>
+        <w:rPr>
+          <w:rFonts w:ascii="Arial" w:hAnsi="Arial" w:cs="Arial"/>
+        </w:rPr>
+      </w:pPr>
+    </w:p>
+    <w:p>
+      <w:pPr>
+        <w:pStyle w:val="Ttulo1"/>
+        <w:spacing w:line="360" w:lineRule="auto"/>
+        <w:jc w:val="both"/>
+        <w:rPr>
+          <w:rFonts w:ascii="Arial" w:hAnsi="Arial" w:cs="Arial"/>
+        </w:rPr>
+      </w:pPr>
+      <w:bookmarkStart w:id="24" w:name="_Toc162623462"/>
+      <w:r>
+        <w:rPr>
+          <w:rFonts w:ascii="Arial" w:hAnsi="Arial" w:cs="Arial"/>
+        </w:rPr>
+        <w:t>1</w:t>
+      </w:r>
+      <w:r>
+        <w:rPr>
+          <w:rFonts w:ascii="Arial" w:hAnsi="Arial" w:cs="Arial"/>
+        </w:rPr>
+        <w:t>2</w:t>
+      </w:r>
+      <w:r>
+        <w:rPr>
+          <w:rFonts w:ascii="Arial" w:hAnsi="Arial" w:cs="Arial"/>
+        </w:rPr>
+        <w:t>. Indicadores e Métricas utilizadas no Projeto</w:t>
+      </w:r>
+      <w:bookmarkEnd w:id="24"/>
+    </w:p>
+    <w:p>
+      <w:pPr>
+        <w:rPr>
+          <w:rFonts w:ascii="Arial" w:hAnsi="Arial" w:cs="Arial"/>
+        </w:rPr>
+      </w:pPr>
+    </w:p>
+    <w:p>
+      <w:pPr>
+        <w:jc w:val="both"/>
+        <w:outlineLvl w:val="1"/>
+        <w:rPr>
+          <w:rFonts w:ascii="Arial" w:hAnsi="Arial" w:cs="Arial"/>
+          <w:b/>
+          <w:bCs/>
+        </w:rPr>
+      </w:pPr>
+      <w:bookmarkStart w:id="25" w:name="_Toc162623463"/>
+      <w:r>
+        <w:rPr>
+          <w:rFonts w:ascii="Arial" w:hAnsi="Arial" w:cs="Arial"/>
+          <w:b/>
+          <w:bCs/>
+        </w:rPr>
+        <w:t>1</w:t>
+      </w:r>
+      <w:r>
+        <w:rPr>
+          <w:rFonts w:ascii="Arial" w:hAnsi="Arial" w:cs="Arial"/>
+          <w:b/>
+          <w:bCs/>
+        </w:rPr>
+        <w:t>2</w:t>
+      </w:r>
+      <w:r>
+        <w:rPr>
+          <w:rFonts w:ascii="Arial" w:hAnsi="Arial" w:cs="Arial"/>
+          <w:b/>
+          <w:bCs/>
+        </w:rPr>
+        <w:t>.1. ETL</w:t>
+      </w:r>
+      <w:bookmarkEnd w:id="25"/>
+      <w:r>
+        <w:rPr>
+          <w:rFonts w:ascii="Arial" w:hAnsi="Arial" w:cs="Arial"/>
+          <w:b/>
+          <w:bCs/>
+        </w:rPr>
+        <w:t xml:space="preserve"> </w:t>
+      </w:r>
+    </w:p>
+    <w:p>
+      <w:pPr>
+        <w:jc w:val="both"/>
+        <w:rPr>
+          <w:rFonts w:ascii="Arial" w:hAnsi="Arial" w:cs="Arial"/>
+          <w:b/>
+          <w:bCs/>
+        </w:rPr>
+      </w:pPr>
+    </w:p>
+    <w:p>
+      <w:pPr>
+        <w:jc w:val="both"/>
+        <w:outlineLvl w:val="1"/>
+        <w:rPr>
+          <w:rFonts w:ascii="Arial" w:hAnsi="Arial" w:cs="Arial"/>
+          <w:b/>
+          <w:bCs/>
+        </w:rPr>
+      </w:pPr>
+      <w:bookmarkStart w:id="26" w:name="_Toc162623464"/>
+      <w:r>
+        <w:rPr>
+          <w:rFonts w:ascii="Arial" w:hAnsi="Arial" w:cs="Arial"/>
+          <w:b/>
+          <w:bCs/>
+        </w:rPr>
+        <w:t>1</w:t>
+      </w:r>
+      <w:r>
+        <w:rPr>
+          <w:rFonts w:ascii="Arial" w:hAnsi="Arial" w:cs="Arial"/>
+          <w:b/>
+          <w:bCs/>
+        </w:rPr>
+        <w:t>2</w:t>
+      </w:r>
+      <w:r>
+        <w:rPr>
+          <w:rFonts w:ascii="Arial" w:hAnsi="Arial" w:cs="Arial"/>
+          <w:b/>
+          <w:bCs/>
+        </w:rPr>
+        <w:t>.2. Detalhamento das Métricas</w:t>
+      </w:r>
+      <w:bookmarkEnd w:id="26"/>
+    </w:p>
+    <w:p>
+      <w:pPr>
+        <w:jc w:val="both"/>
+        <w:rPr>
+          <w:rFonts w:ascii="Arial" w:hAnsi="Arial" w:cs="Arial"/>
+          <w:b/>
+          <w:bCs/>
+        </w:rPr>
+      </w:pPr>
+    </w:p>
+    <w:p>
+      <w:pPr>
+        <w:jc w:val="both"/>
+        <w:outlineLvl w:val="1"/>
+        <w:rPr>
+          <w:rFonts w:ascii="Arial" w:hAnsi="Arial" w:cs="Arial"/>
+          <w:b/>
+          <w:bCs/>
+        </w:rPr>
+      </w:pPr>
+      <w:bookmarkStart w:id="27" w:name="_Toc162623465"/>
+      <w:r>
+        <w:rPr>
+          <w:rFonts w:ascii="Arial" w:hAnsi="Arial" w:cs="Arial"/>
+          <w:b/>
+          <w:bCs/>
+        </w:rPr>
+        <w:t>1</w:t>
+      </w:r>
+      <w:r>
+        <w:rPr>
+          <w:rFonts w:ascii="Arial" w:hAnsi="Arial" w:cs="Arial"/>
+          <w:b/>
+          <w:bCs/>
+        </w:rPr>
+        <w:t>2</w:t>
+      </w:r>
+      <w:r>
+        <w:rPr>
+          <w:rFonts w:ascii="Arial" w:hAnsi="Arial" w:cs="Arial"/>
+          <w:b/>
+          <w:bCs/>
+        </w:rPr>
+        <w:t>.3. Dashboards – Gráficos utilizados</w:t>
+      </w:r>
+      <w:bookmarkEnd w:id="27"/>
+    </w:p>
+    <w:p>
+      <w:pPr>
+        <w:jc w:val="both"/>
+        <w:rPr>
+          <w:rFonts w:ascii="Arial" w:hAnsi="Arial" w:cs="Arial"/>
+          <w:b/>
+          <w:bCs/>
+        </w:rPr>
+      </w:pPr>
+    </w:p>
+    <w:p>
+      <w:pPr>
+        <w:pStyle w:val="Ttulo1"/>
+        <w:spacing w:line="360" w:lineRule="auto"/>
+        <w:jc w:val="both"/>
+        <w:rPr>
+          <w:rFonts w:ascii="Arial" w:hAnsi="Arial" w:cs="Arial"/>
+        </w:rPr>
+      </w:pPr>
+      <w:bookmarkStart w:id="28" w:name="_Toc162623466"/>
+      <w:r>
+        <w:rPr>
+          <w:rFonts w:ascii="Arial" w:hAnsi="Arial" w:cs="Arial"/>
+        </w:rPr>
+        <w:t>1</w:t>
+      </w:r>
+      <w:r>
+        <w:rPr>
+          <w:rFonts w:ascii="Arial" w:hAnsi="Arial" w:cs="Arial"/>
+        </w:rPr>
+        <w:t>3</w:t>
+      </w:r>
+      <w:r>
+        <w:rPr>
+          <w:rFonts w:ascii="Arial" w:hAnsi="Arial" w:cs="Arial"/>
+        </w:rPr>
+        <w:t>. Tecnologias</w:t>
+      </w:r>
+      <w:bookmarkEnd w:id="28"/>
+    </w:p>
+    <w:p>
+      <w:pPr>
+        <w:jc w:val="both"/>
+        <w:rPr>
+          <w:rFonts w:ascii="Arial" w:hAnsi="Arial" w:cs="Arial"/>
+        </w:rPr>
+      </w:pPr>
+      <w:r>
+        <w:rPr>
+          <w:rFonts w:ascii="Arial" w:hAnsi="Arial" w:cs="Arial"/>
+        </w:rPr>
+        <w:t>Descrever as tecnologias e recursos tecnológicos utilizados em todo o projeto</w:t>
+      </w:r>
+    </w:p>
+    <w:p>
+      <w:pPr>
+        <w:jc w:val="both"/>
+        <w:rPr>
+          <w:rFonts w:ascii="Arial" w:hAnsi="Arial" w:cs="Arial"/>
+        </w:rPr>
+      </w:pPr>
+    </w:p>
+    <w:p>
+      <w:pPr>
+        <w:pStyle w:val="Ttulo1"/>
+        <w:spacing w:line="360" w:lineRule="auto"/>
+        <w:jc w:val="both"/>
+        <w:rPr>
+          <w:rFonts w:ascii="Arial" w:hAnsi="Arial" w:cs="Arial"/>
+        </w:rPr>
+      </w:pPr>
+      <w:bookmarkStart w:id="29" w:name="_Toc162623467"/>
+      <w:r>
+        <w:rPr>
+          <w:rFonts w:ascii="Arial" w:hAnsi="Arial" w:cs="Arial"/>
+        </w:rPr>
+        <w:t>1</w:t>
+      </w:r>
+      <w:r>
+        <w:rPr>
+          <w:rFonts w:ascii="Arial" w:hAnsi="Arial" w:cs="Arial"/>
+        </w:rPr>
+        <w:t>4</w:t>
+      </w:r>
+      <w:r>
+        <w:rPr>
+          <w:rFonts w:ascii="Arial" w:hAnsi="Arial" w:cs="Arial"/>
+        </w:rPr>
+        <w:t xml:space="preserve">. </w:t>
+      </w:r>
+      <w:r>
+        <w:rPr>
+          <w:rFonts w:ascii="Arial" w:hAnsi="Arial" w:cs="Arial"/>
+        </w:rPr>
+        <w:t>PROJETO DE INTERFACES E MAPA DE JORNADA DE USUÁRIO</w:t>
+      </w:r>
+      <w:bookmarkEnd w:id="29"/>
+    </w:p>
+    <w:p>
+      <w:pPr>
+        <w:rPr>
+          <w:rFonts w:ascii="Arial" w:hAnsi="Arial" w:cs="Arial"/>
+        </w:rPr>
+      </w:pPr>
+      <w:r>
+        <w:rPr>
+          <w:rFonts w:ascii="Arial" w:hAnsi="Arial" w:cs="Arial"/>
+        </w:rPr>
+        <w:t xml:space="preserve">Descrever o projeto de Interfaces desde a concepção do projeto até </w:t>
+      </w:r>
+      <w:r>
+        <w:rPr>
+          <w:rFonts w:ascii="Arial" w:hAnsi="Arial" w:cs="Arial"/>
+        </w:rPr>
+        <w:t>a entrega final</w:t>
+      </w:r>
+    </w:p>
+    <w:p>
+      <w:pPr>
+        <w:rPr>
+          <w:rFonts w:ascii="Arial" w:hAnsi="Arial" w:cs="Arial"/>
+        </w:rPr>
+      </w:pPr>
+    </w:p>
+    <w:p>
+      <w:pPr>
+        <w:outlineLvl w:val="1"/>
+        <w:rPr>
+          <w:rFonts w:ascii="Arial" w:hAnsi="Arial" w:cs="Arial"/>
+          <w:b/>
+          <w:bCs/>
+        </w:rPr>
+      </w:pPr>
+      <w:bookmarkStart w:id="30" w:name="_Toc162623468"/>
+      <w:r>
+        <w:rPr>
+          <w:rFonts w:ascii="Arial" w:hAnsi="Arial" w:cs="Arial"/>
+          <w:b/>
+          <w:bCs/>
+        </w:rPr>
+        <w:t>1</w:t>
+      </w:r>
+      <w:r>
+        <w:rPr>
+          <w:rFonts w:ascii="Arial" w:hAnsi="Arial" w:cs="Arial"/>
+          <w:b/>
+          <w:bCs/>
+        </w:rPr>
+        <w:t>4</w:t>
+      </w:r>
+      <w:r>
+        <w:rPr>
+          <w:rFonts w:ascii="Arial" w:hAnsi="Arial" w:cs="Arial"/>
+          <w:b/>
+          <w:bCs/>
+        </w:rPr>
+        <w:t>.1. Jornada do Usuário</w:t>
+      </w:r>
+      <w:bookmarkEnd w:id="30"/>
+    </w:p>
+    <w:p>
+      <w:pPr>
+        <w:rPr>
+          <w:rFonts w:ascii="Arial" w:hAnsi="Arial" w:cs="Arial"/>
+        </w:rPr>
+      </w:pPr>
+    </w:p>
+    <w:p>
+      <w:pPr>
+        <w:rPr>
+          <w:rFonts w:ascii="Arial" w:hAnsi="Arial" w:cs="Arial"/>
+        </w:rPr>
+      </w:pPr>
+      <w:r>
+        <w:rPr>
+          <w:rFonts w:ascii="Arial" w:hAnsi="Arial" w:cs="Arial"/>
+        </w:rPr>
+        <w:t>Descrever e inserir o mapa de jornada de usuário aqui</w:t>
+      </w:r>
+    </w:p>
+    <w:p>
+      <w:pPr>
+        <w:rPr>
+          <w:rFonts w:ascii="Arial" w:hAnsi="Arial" w:cs="Arial"/>
+        </w:rPr>
+      </w:pPr>
+    </w:p>
+    <w:p>
+      <w:pPr>
+        <w:outlineLvl w:val="1"/>
+        <w:rPr>
+          <w:rFonts w:ascii="Arial" w:hAnsi="Arial" w:cs="Arial"/>
+          <w:b/>
+          <w:bCs/>
+        </w:rPr>
+      </w:pPr>
+      <w:bookmarkStart w:id="31" w:name="_Toc162623469"/>
+      <w:r>
+        <w:rPr>
+          <w:rFonts w:ascii="Arial" w:hAnsi="Arial" w:cs="Arial"/>
+          <w:b/>
+          <w:bCs/>
+        </w:rPr>
+        <w:t>1</w:t>
+      </w:r>
+      <w:r>
+        <w:rPr>
+          <w:rFonts w:ascii="Arial" w:hAnsi="Arial" w:cs="Arial"/>
+          <w:b/>
+          <w:bCs/>
+        </w:rPr>
+        <w:t>4</w:t>
+      </w:r>
+      <w:r>
+        <w:rPr>
+          <w:rFonts w:ascii="Arial" w:hAnsi="Arial" w:cs="Arial"/>
+          <w:b/>
+          <w:bCs/>
+        </w:rPr>
+        <w:t>.2. Prototipação do projeto</w:t>
+      </w:r>
+      <w:bookmarkEnd w:id="31"/>
+    </w:p>
+    <w:p>
+      <w:pPr>
+        <w:rPr>
+          <w:rFonts w:ascii="Arial" w:hAnsi="Arial" w:cs="Arial"/>
+        </w:rPr>
+      </w:pPr>
+    </w:p>
+    <w:p>
+      <w:pPr>
+        <w:rPr>
+          <w:rFonts w:ascii="Arial" w:hAnsi="Arial" w:cs="Arial"/>
+        </w:rPr>
+      </w:pPr>
+      <w:r>
+        <w:rPr>
+          <w:rFonts w:ascii="Arial" w:hAnsi="Arial" w:cs="Arial"/>
+        </w:rPr>
         <w:lastRenderedPageBreak/>
-        <w:t>1</w:t>
-      </w:r>
-      <w:r>
-        <w:rPr>
-          <w:rFonts w:ascii="Arial" w:hAnsi="Arial" w:cs="Arial"/>
-          <w:b/>
-          <w:bCs/>
-        </w:rPr>
-        <w:t>1</w:t>
-      </w:r>
-      <w:r>
-        <w:rPr>
-          <w:rFonts w:ascii="Arial" w:hAnsi="Arial" w:cs="Arial"/>
-          <w:b/>
-          <w:bCs/>
-        </w:rPr>
-        <w:t>.2. MER</w:t>
-      </w:r>
-      <w:bookmarkEnd w:id="22"/>
-    </w:p>
-    <w:p>
-      <w:pPr>
-        <w:jc w:val="both"/>
-        <w:rPr>
-          <w:rFonts w:ascii="Arial" w:hAnsi="Arial" w:cs="Arial"/>
-          <w:b/>
-          <w:bCs/>
-        </w:rPr>
-      </w:pPr>
-    </w:p>
-    <w:p>
-      <w:pPr>
-        <w:jc w:val="both"/>
-        <w:rPr>
-          <w:rFonts w:ascii="Arial" w:hAnsi="Arial" w:cs="Arial"/>
-        </w:rPr>
-      </w:pPr>
-      <w:r>
-        <w:rPr>
-          <w:rFonts w:ascii="Arial" w:hAnsi="Arial" w:cs="Arial"/>
-        </w:rPr>
-        <w:t>Modelagem Entidade Relacionamento – modelo relacional de Dados</w:t>
-      </w:r>
-    </w:p>
-    <w:p>
-      <w:pPr>
-        <w:jc w:val="both"/>
-        <w:rPr>
-          <w:rFonts w:ascii="Arial" w:hAnsi="Arial" w:cs="Arial"/>
-          <w:b/>
-          <w:bCs/>
-        </w:rPr>
-      </w:pPr>
-    </w:p>
-    <w:p>
-      <w:pPr>
-        <w:outlineLvl w:val="1"/>
-        <w:rPr>
-          <w:rFonts w:ascii="Arial" w:hAnsi="Arial" w:cs="Arial"/>
-          <w:b/>
-          <w:bCs/>
-        </w:rPr>
-      </w:pPr>
-      <w:bookmarkStart w:id="23" w:name="_Toc162623461"/>
-      <w:r>
-        <w:rPr>
-          <w:rFonts w:ascii="Arial" w:hAnsi="Arial" w:cs="Arial"/>
-          <w:b/>
-          <w:bCs/>
-        </w:rPr>
-        <w:t>1</w:t>
-      </w:r>
-      <w:r>
-        <w:rPr>
-          <w:rFonts w:ascii="Arial" w:hAnsi="Arial" w:cs="Arial"/>
-          <w:b/>
-          <w:bCs/>
-        </w:rPr>
-        <w:t>1</w:t>
-      </w:r>
-      <w:r>
-        <w:rPr>
-          <w:rFonts w:ascii="Arial" w:hAnsi="Arial" w:cs="Arial"/>
-          <w:b/>
-          <w:bCs/>
-        </w:rPr>
-        <w:t xml:space="preserve">.3. PROJETO FÍSICO DO </w:t>
-      </w:r>
-      <w:r>
-        <w:rPr>
-          <w:rFonts w:ascii="Arial" w:hAnsi="Arial" w:cs="Arial"/>
-          <w:b/>
-          <w:bCs/>
-        </w:rPr>
-        <w:t xml:space="preserve">BANCO </w:t>
-      </w:r>
-      <w:r>
-        <w:rPr>
-          <w:rFonts w:ascii="Arial" w:hAnsi="Arial" w:cs="Arial"/>
-          <w:b/>
-          <w:bCs/>
-        </w:rPr>
-        <w:t>–</w:t>
-      </w:r>
-      <w:r>
-        <w:rPr>
-          <w:rFonts w:ascii="Arial" w:hAnsi="Arial" w:cs="Arial"/>
-          <w:b/>
-          <w:bCs/>
-        </w:rPr>
-        <w:t xml:space="preserve"> DDL</w:t>
-      </w:r>
-      <w:bookmarkEnd w:id="23"/>
-    </w:p>
-    <w:p>
-      <w:pPr>
-        <w:jc w:val="both"/>
-        <w:rPr>
-          <w:rFonts w:ascii="Arial" w:hAnsi="Arial" w:cs="Arial"/>
-          <w:b/>
-          <w:bCs/>
-        </w:rPr>
-      </w:pPr>
-    </w:p>
-    <w:p>
-      <w:pPr>
-        <w:jc w:val="both"/>
-        <w:rPr>
-          <w:rFonts w:ascii="Arial" w:hAnsi="Arial" w:cs="Arial"/>
-        </w:rPr>
-      </w:pPr>
-      <w:r>
-        <w:rPr>
-          <w:rFonts w:ascii="Arial" w:hAnsi="Arial" w:cs="Arial"/>
-        </w:rPr>
-        <w:t xml:space="preserve">Modelo físico do Banco de Dados scripts DDL (Data </w:t>
-      </w:r>
-      <w:proofErr w:type="spellStart"/>
-      <w:r>
-        <w:rPr>
-          <w:rFonts w:ascii="Arial" w:hAnsi="Arial" w:cs="Arial"/>
-        </w:rPr>
-        <w:t>Definition</w:t>
-      </w:r>
-      <w:proofErr w:type="spellEnd"/>
-      <w:r>
-        <w:rPr>
-          <w:rFonts w:ascii="Arial" w:hAnsi="Arial" w:cs="Arial"/>
-        </w:rPr>
-        <w:t xml:space="preserve"> </w:t>
-      </w:r>
-      <w:proofErr w:type="spellStart"/>
-      <w:r>
-        <w:rPr>
-          <w:rFonts w:ascii="Arial" w:hAnsi="Arial" w:cs="Arial"/>
-        </w:rPr>
-        <w:t>Language</w:t>
-      </w:r>
-      <w:proofErr w:type="spellEnd"/>
-      <w:r>
-        <w:rPr>
-          <w:rFonts w:ascii="Arial" w:hAnsi="Arial" w:cs="Arial"/>
-        </w:rPr>
-        <w:t>)</w:t>
-      </w:r>
-      <w:r>
-        <w:rPr>
-          <w:rFonts w:ascii="Arial" w:hAnsi="Arial" w:cs="Arial"/>
-        </w:rPr>
-        <w:t xml:space="preserve"> – 5 scripts de criação</w:t>
-      </w:r>
-    </w:p>
-    <w:p>
-      <w:pPr>
-        <w:jc w:val="both"/>
-        <w:rPr>
-          <w:rFonts w:ascii="Arial" w:hAnsi="Arial" w:cs="Arial"/>
-        </w:rPr>
-      </w:pPr>
-    </w:p>
-    <w:p>
-      <w:pPr>
-        <w:pStyle w:val="Ttulo1"/>
-        <w:spacing w:line="360" w:lineRule="auto"/>
-        <w:jc w:val="both"/>
-        <w:rPr>
-          <w:rFonts w:ascii="Arial" w:hAnsi="Arial" w:cs="Arial"/>
-        </w:rPr>
-      </w:pPr>
-      <w:bookmarkStart w:id="24" w:name="_Toc162623462"/>
-      <w:r>
-        <w:rPr>
-          <w:rFonts w:ascii="Arial" w:hAnsi="Arial" w:cs="Arial"/>
-        </w:rPr>
-        <w:t>1</w:t>
-      </w:r>
-      <w:r>
-        <w:rPr>
-          <w:rFonts w:ascii="Arial" w:hAnsi="Arial" w:cs="Arial"/>
-        </w:rPr>
-        <w:t>2</w:t>
-      </w:r>
-      <w:r>
-        <w:rPr>
-          <w:rFonts w:ascii="Arial" w:hAnsi="Arial" w:cs="Arial"/>
-        </w:rPr>
-        <w:t>. Indicadores e Métricas utilizadas no Projeto</w:t>
-      </w:r>
-      <w:bookmarkEnd w:id="24"/>
-    </w:p>
-    <w:p>
-      <w:pPr>
-        <w:rPr>
-          <w:rFonts w:ascii="Arial" w:hAnsi="Arial" w:cs="Arial"/>
-        </w:rPr>
-      </w:pPr>
-    </w:p>
-    <w:p>
-      <w:pPr>
-        <w:jc w:val="both"/>
-        <w:outlineLvl w:val="1"/>
-        <w:rPr>
-          <w:rFonts w:ascii="Arial" w:hAnsi="Arial" w:cs="Arial"/>
-          <w:b/>
-          <w:bCs/>
-        </w:rPr>
-      </w:pPr>
-      <w:bookmarkStart w:id="25" w:name="_Toc162623463"/>
-      <w:r>
-        <w:rPr>
-          <w:rFonts w:ascii="Arial" w:hAnsi="Arial" w:cs="Arial"/>
-          <w:b/>
-          <w:bCs/>
-        </w:rPr>
-        <w:t>1</w:t>
-      </w:r>
-      <w:r>
-        <w:rPr>
-          <w:rFonts w:ascii="Arial" w:hAnsi="Arial" w:cs="Arial"/>
-          <w:b/>
-          <w:bCs/>
-        </w:rPr>
-        <w:t>2</w:t>
-      </w:r>
-      <w:r>
-        <w:rPr>
-          <w:rFonts w:ascii="Arial" w:hAnsi="Arial" w:cs="Arial"/>
-          <w:b/>
-          <w:bCs/>
-        </w:rPr>
-        <w:t>.1. ETL</w:t>
-      </w:r>
-      <w:bookmarkEnd w:id="25"/>
-      <w:r>
-        <w:rPr>
-          <w:rFonts w:ascii="Arial" w:hAnsi="Arial" w:cs="Arial"/>
-          <w:b/>
-          <w:bCs/>
-        </w:rPr>
-        <w:t xml:space="preserve"> </w:t>
-      </w:r>
-    </w:p>
-    <w:p>
-      <w:pPr>
-        <w:jc w:val="both"/>
-        <w:rPr>
-          <w:rFonts w:ascii="Arial" w:hAnsi="Arial" w:cs="Arial"/>
-          <w:b/>
-          <w:bCs/>
-        </w:rPr>
-      </w:pPr>
-    </w:p>
-    <w:p>
-      <w:pPr>
-        <w:jc w:val="both"/>
-        <w:outlineLvl w:val="1"/>
-        <w:rPr>
-          <w:rFonts w:ascii="Arial" w:hAnsi="Arial" w:cs="Arial"/>
-          <w:b/>
-          <w:bCs/>
-        </w:rPr>
-      </w:pPr>
-      <w:bookmarkStart w:id="26" w:name="_Toc162623464"/>
-      <w:r>
-        <w:rPr>
-          <w:rFonts w:ascii="Arial" w:hAnsi="Arial" w:cs="Arial"/>
-          <w:b/>
-          <w:bCs/>
-        </w:rPr>
-        <w:t>1</w:t>
-      </w:r>
-      <w:r>
-        <w:rPr>
-          <w:rFonts w:ascii="Arial" w:hAnsi="Arial" w:cs="Arial"/>
-          <w:b/>
-          <w:bCs/>
-        </w:rPr>
-        <w:t>2</w:t>
-      </w:r>
-      <w:r>
-        <w:rPr>
-          <w:rFonts w:ascii="Arial" w:hAnsi="Arial" w:cs="Arial"/>
-          <w:b/>
-          <w:bCs/>
-        </w:rPr>
-        <w:t>.2. Detalhamento das Métricas</w:t>
-      </w:r>
-      <w:bookmarkEnd w:id="26"/>
-    </w:p>
-    <w:p>
-      <w:pPr>
-        <w:jc w:val="both"/>
-        <w:rPr>
-          <w:rFonts w:ascii="Arial" w:hAnsi="Arial" w:cs="Arial"/>
-          <w:b/>
-          <w:bCs/>
-        </w:rPr>
-      </w:pPr>
-    </w:p>
-    <w:p>
-      <w:pPr>
-        <w:jc w:val="both"/>
-        <w:outlineLvl w:val="1"/>
-        <w:rPr>
-          <w:rFonts w:ascii="Arial" w:hAnsi="Arial" w:cs="Arial"/>
-          <w:b/>
-          <w:bCs/>
-        </w:rPr>
-      </w:pPr>
-      <w:bookmarkStart w:id="27" w:name="_Toc162623465"/>
-      <w:r>
-        <w:rPr>
-          <w:rFonts w:ascii="Arial" w:hAnsi="Arial" w:cs="Arial"/>
-          <w:b/>
-          <w:bCs/>
-        </w:rPr>
-        <w:t>1</w:t>
-      </w:r>
-      <w:r>
-        <w:rPr>
-          <w:rFonts w:ascii="Arial" w:hAnsi="Arial" w:cs="Arial"/>
-          <w:b/>
-          <w:bCs/>
-        </w:rPr>
-        <w:t>2</w:t>
-      </w:r>
-      <w:r>
-        <w:rPr>
-          <w:rFonts w:ascii="Arial" w:hAnsi="Arial" w:cs="Arial"/>
-          <w:b/>
-          <w:bCs/>
-        </w:rPr>
-        <w:t>.3. Dashboards – Gráficos utilizados</w:t>
-      </w:r>
-      <w:bookmarkEnd w:id="27"/>
-    </w:p>
-    <w:p>
-      <w:pPr>
-        <w:jc w:val="both"/>
-        <w:rPr>
-          <w:rFonts w:ascii="Arial" w:hAnsi="Arial" w:cs="Arial"/>
-          <w:b/>
-          <w:bCs/>
-        </w:rPr>
-      </w:pPr>
-    </w:p>
-    <w:p>
-      <w:pPr>
-        <w:pStyle w:val="Ttulo1"/>
-        <w:spacing w:line="360" w:lineRule="auto"/>
-        <w:jc w:val="both"/>
-        <w:rPr>
-          <w:rFonts w:ascii="Arial" w:hAnsi="Arial" w:cs="Arial"/>
-        </w:rPr>
-      </w:pPr>
-      <w:bookmarkStart w:id="28" w:name="_Toc162623466"/>
-      <w:r>
-        <w:rPr>
-          <w:rFonts w:ascii="Arial" w:hAnsi="Arial" w:cs="Arial"/>
-        </w:rPr>
-        <w:t>1</w:t>
-      </w:r>
-      <w:r>
-        <w:rPr>
-          <w:rFonts w:ascii="Arial" w:hAnsi="Arial" w:cs="Arial"/>
-        </w:rPr>
-        <w:t>3</w:t>
-      </w:r>
-      <w:r>
-        <w:rPr>
-          <w:rFonts w:ascii="Arial" w:hAnsi="Arial" w:cs="Arial"/>
-        </w:rPr>
-        <w:t>. Tecnologias</w:t>
-      </w:r>
-      <w:bookmarkEnd w:id="28"/>
-    </w:p>
-    <w:p>
-      <w:pPr>
-        <w:jc w:val="both"/>
-        <w:rPr>
-          <w:rFonts w:ascii="Arial" w:hAnsi="Arial" w:cs="Arial"/>
-        </w:rPr>
-      </w:pPr>
-      <w:r>
-        <w:rPr>
-          <w:rFonts w:ascii="Arial" w:hAnsi="Arial" w:cs="Arial"/>
-        </w:rPr>
-        <w:t>Descrever as tecnologias e recursos tecnológicos utilizados em todo o projeto</w:t>
-      </w:r>
-    </w:p>
-    <w:p>
-      <w:pPr>
-        <w:jc w:val="both"/>
-        <w:rPr>
-          <w:rFonts w:ascii="Arial" w:hAnsi="Arial" w:cs="Arial"/>
-        </w:rPr>
-      </w:pPr>
-    </w:p>
-    <w:p>
-      <w:pPr>
-        <w:pStyle w:val="Ttulo1"/>
-        <w:spacing w:line="360" w:lineRule="auto"/>
-        <w:jc w:val="both"/>
-        <w:rPr>
-          <w:rFonts w:ascii="Arial" w:hAnsi="Arial" w:cs="Arial"/>
-        </w:rPr>
-      </w:pPr>
-      <w:bookmarkStart w:id="29" w:name="_Toc162623467"/>
-      <w:r>
-        <w:rPr>
-          <w:rFonts w:ascii="Arial" w:hAnsi="Arial" w:cs="Arial"/>
-        </w:rPr>
-        <w:t>1</w:t>
-      </w:r>
-      <w:r>
-        <w:rPr>
-          <w:rFonts w:ascii="Arial" w:hAnsi="Arial" w:cs="Arial"/>
-        </w:rPr>
-        <w:t>4</w:t>
-      </w:r>
-      <w:r>
-        <w:rPr>
-          <w:rFonts w:ascii="Arial" w:hAnsi="Arial" w:cs="Arial"/>
-        </w:rPr>
-        <w:t xml:space="preserve">. </w:t>
-      </w:r>
-      <w:r>
-        <w:rPr>
-          <w:rFonts w:ascii="Arial" w:hAnsi="Arial" w:cs="Arial"/>
-        </w:rPr>
-        <w:t>PROJETO DE INTERFACES E MAPA DE JORNADA DE USUÁRIO</w:t>
-      </w:r>
-      <w:bookmarkEnd w:id="29"/>
-    </w:p>
-    <w:p>
-      <w:pPr>
-        <w:rPr>
-          <w:rFonts w:ascii="Arial" w:hAnsi="Arial" w:cs="Arial"/>
-        </w:rPr>
-      </w:pPr>
-      <w:r>
-        <w:rPr>
-          <w:rFonts w:ascii="Arial" w:hAnsi="Arial" w:cs="Arial"/>
-        </w:rPr>
-        <w:t xml:space="preserve">Descrever o projeto de Interfaces desde a concepção do projeto até </w:t>
-      </w:r>
-      <w:r>
-        <w:rPr>
-          <w:rFonts w:ascii="Arial" w:hAnsi="Arial" w:cs="Arial"/>
-        </w:rPr>
-        <w:t>a entrega final</w:t>
-      </w:r>
-    </w:p>
-    <w:p>
-      <w:pPr>
-        <w:rPr>
-          <w:rFonts w:ascii="Arial" w:hAnsi="Arial" w:cs="Arial"/>
-        </w:rPr>
-      </w:pPr>
-    </w:p>
-    <w:p>
-      <w:pPr>
-        <w:outlineLvl w:val="1"/>
-        <w:rPr>
-          <w:rFonts w:ascii="Arial" w:hAnsi="Arial" w:cs="Arial"/>
-          <w:b/>
-          <w:bCs/>
-        </w:rPr>
-      </w:pPr>
-      <w:bookmarkStart w:id="30" w:name="_Toc162623468"/>
-      <w:r>
-        <w:rPr>
-          <w:rFonts w:ascii="Arial" w:hAnsi="Arial" w:cs="Arial"/>
-          <w:b/>
-          <w:bCs/>
-        </w:rPr>
-        <w:t>1</w:t>
-      </w:r>
-      <w:r>
-        <w:rPr>
-          <w:rFonts w:ascii="Arial" w:hAnsi="Arial" w:cs="Arial"/>
-          <w:b/>
-          <w:bCs/>
-        </w:rPr>
-        <w:t>4</w:t>
-      </w:r>
-      <w:r>
-        <w:rPr>
-          <w:rFonts w:ascii="Arial" w:hAnsi="Arial" w:cs="Arial"/>
-          <w:b/>
-          <w:bCs/>
-        </w:rPr>
-        <w:t>.1. Jornada do Usuário</w:t>
-      </w:r>
-      <w:bookmarkEnd w:id="30"/>
-    </w:p>
-    <w:p>
-      <w:pPr>
-        <w:rPr>
-          <w:rFonts w:ascii="Arial" w:hAnsi="Arial" w:cs="Arial"/>
-        </w:rPr>
-      </w:pPr>
-    </w:p>
-    <w:p>
-      <w:pPr>
-        <w:rPr>
-          <w:rFonts w:ascii="Arial" w:hAnsi="Arial" w:cs="Arial"/>
-        </w:rPr>
-      </w:pPr>
-      <w:r>
-        <w:rPr>
-          <w:rFonts w:ascii="Arial" w:hAnsi="Arial" w:cs="Arial"/>
-        </w:rPr>
-        <w:t>Descrever e inserir o mapa de jornada de usuário aqui</w:t>
-      </w:r>
-    </w:p>
-    <w:p>
-      <w:pPr>
-        <w:rPr>
-          <w:rFonts w:ascii="Arial" w:hAnsi="Arial" w:cs="Arial"/>
-        </w:rPr>
-      </w:pPr>
-    </w:p>
-    <w:p>
-      <w:pPr>
-        <w:outlineLvl w:val="1"/>
-        <w:rPr>
-          <w:rFonts w:ascii="Arial" w:hAnsi="Arial" w:cs="Arial"/>
-          <w:b/>
-          <w:bCs/>
-        </w:rPr>
-      </w:pPr>
-      <w:bookmarkStart w:id="31" w:name="_Toc162623469"/>
-      <w:r>
-        <w:rPr>
-          <w:rFonts w:ascii="Arial" w:hAnsi="Arial" w:cs="Arial"/>
-          <w:b/>
-          <w:bCs/>
-        </w:rPr>
-        <w:t>1</w:t>
-      </w:r>
-      <w:r>
-        <w:rPr>
-          <w:rFonts w:ascii="Arial" w:hAnsi="Arial" w:cs="Arial"/>
-          <w:b/>
-          <w:bCs/>
-        </w:rPr>
-        <w:t>4</w:t>
-      </w:r>
-      <w:r>
-        <w:rPr>
-          <w:rFonts w:ascii="Arial" w:hAnsi="Arial" w:cs="Arial"/>
-          <w:b/>
-          <w:bCs/>
-        </w:rPr>
-        <w:t>.2. Prototipação do projeto</w:t>
-      </w:r>
-      <w:bookmarkEnd w:id="31"/>
-    </w:p>
-    <w:p>
-      <w:pPr>
-        <w:rPr>
-          <w:rFonts w:ascii="Arial" w:hAnsi="Arial" w:cs="Arial"/>
-        </w:rPr>
-      </w:pPr>
-    </w:p>
-    <w:p>
-      <w:pPr>
-        <w:rPr>
-          <w:rFonts w:ascii="Arial" w:hAnsi="Arial" w:cs="Arial"/>
-        </w:rPr>
-      </w:pPr>
-      <w:r>
-        <w:rPr>
-          <w:rFonts w:ascii="Arial" w:hAnsi="Arial" w:cs="Arial"/>
-        </w:rPr>
         <w:t>Descrever e inserir todos os detalhes do processo de prototipação do projeto</w:t>
       </w:r>
       <w:r>
@@ -7784,7 +7537,7 @@
       </w:r>
     </w:p>
     <w:sectPr>
-      <w:headerReference w:type="default" r:id="rId8"/>
+      <w:headerReference w:type="default" r:id="rId9"/>
       <w:pgSz w:w="11907" w:h="16840" w:code="9"/>
       <w:pgMar w:top="1418" w:right="1701" w:bottom="1418" w:left="1701" w:header="720" w:footer="720" w:gutter="0"/>
       <w:cols w:space="708"/>
@@ -10901,6 +10654,7 @@
   <w:style w:type="character" w:default="1" w:styleId="Fontepargpadro">
     <w:name w:val="Default Paragraph Font"/>
     <w:uiPriority w:val="1"/>
+    <w:semiHidden/>
     <w:unhideWhenUsed/>
   </w:style>
   <w:style w:type="table" w:default="1" w:styleId="Tabelanormal">

</xml_diff>